<commit_message>
adding new anonymous files
</commit_message>
<xml_diff>
--- a/2016/[Plano de pesquisa] Análise de dados do projeto olímpico.docx
+++ b/2016/[Plano de pesquisa] Análise de dados do projeto olímpico.docx
@@ -2248,6 +2248,83 @@
     </w:p>
     <w:p>
       <w:pPr>
+        <w:pBdr>
+          <w:top w:space="0" w:sz="0" w:val="nil"/>
+          <w:left w:space="0" w:sz="0" w:val="nil"/>
+          <w:bottom w:space="0" w:sz="0" w:val="nil"/>
+          <w:right w:space="0" w:sz="0" w:val="nil"/>
+          <w:between w:space="0" w:sz="0" w:val="nil"/>
+        </w:pBdr>
+        <w:shd w:fill="auto" w:val="clear"/>
+        <w:ind w:left="720" w:firstLine="0"/>
+        <w:contextualSpacing w:val="0"/>
+        <w:rPr>
+          <w:color w:val="222222"/>
+          <w:highlight w:val="white"/>
+        </w:rPr>
+      </w:pPr>
+      <w:r>
+        <w:rPr>
+          <w:rtl w:val="0"/>
+        </w:rPr>
+      </w:r>
+    </w:p>
+    <w:p>
+      <w:pPr>
+        <w:pBdr>
+          <w:top w:space="0" w:sz="0" w:val="nil"/>
+          <w:left w:space="0" w:sz="0" w:val="nil"/>
+          <w:bottom w:space="0" w:sz="0" w:val="nil"/>
+          <w:right w:space="0" w:sz="0" w:val="nil"/>
+          <w:between w:space="0" w:sz="0" w:val="nil"/>
+        </w:pBdr>
+        <w:shd w:fill="auto" w:val="clear"/>
+        <w:ind w:left="720" w:firstLine="0"/>
+        <w:contextualSpacing w:val="0"/>
+        <w:rPr>
+          <w:color w:val="222222"/>
+          <w:highlight w:val="white"/>
+        </w:rPr>
+      </w:pPr>
+      <w:r>
+        <w:rPr>
+          <w:rtl w:val="0"/>
+        </w:rPr>
+      </w:r>
+    </w:p>
+    <w:p>
+      <w:pPr>
+        <w:numPr>
+          <w:ilvl w:val="0"/>
+          <w:numId w:val="1"/>
+        </w:numPr>
+        <w:pBdr>
+          <w:top w:space="0" w:sz="0" w:val="nil"/>
+          <w:left w:space="0" w:sz="0" w:val="nil"/>
+          <w:bottom w:space="0" w:sz="0" w:val="nil"/>
+          <w:right w:space="0" w:sz="0" w:val="nil"/>
+          <w:between w:space="0" w:sz="0" w:val="nil"/>
+        </w:pBdr>
+        <w:shd w:fill="auto" w:val="clear"/>
+        <w:ind w:left="720" w:hanging="360"/>
+        <w:contextualSpacing w:val="1"/>
+        <w:rPr>
+          <w:color w:val="222222"/>
+          <w:highlight w:val="white"/>
+        </w:rPr>
+      </w:pPr>
+      <w:r>
+        <w:rPr>
+          <w:b w:val="1"/>
+          <w:color w:val="222222"/>
+          <w:highlight w:val="white"/>
+          <w:rtl w:val="0"/>
+        </w:rPr>
+        <w:t xml:space="preserve">Por quem</w:t>
+      </w:r>
+    </w:p>
+    <w:p>
+      <w:pPr>
         <w:numPr>
           <w:ilvl w:val="1"/>
           <w:numId w:val="1"/>
@@ -2273,7 +2350,15 @@
           <w:highlight w:val="white"/>
           <w:rtl w:val="0"/>
         </w:rPr>
-        <w:t xml:space="preserve">obs.: verificar com Rohit onde estão armazenados e recuperar</w:t>
+        <w:t xml:space="preserve">inscrições </w:t>
+      </w:r>
+      <w:r>
+        <w:rPr>
+          <w:color w:val="222222"/>
+          <w:highlight w:val="white"/>
+          <w:rtl w:val="0"/>
+        </w:rPr>
+        <w:t xml:space="preserve">dos participantes são realizadas de formas distintas de acordo com a categoria pelas suas escolas de origem, via formulário online. </w:t>
       </w:r>
     </w:p>
     <w:p>
@@ -2301,6 +2386,456 @@
     </w:p>
     <w:p>
       <w:pPr>
+        <w:pBdr>
+          <w:top w:space="0" w:sz="0" w:val="nil"/>
+          <w:left w:space="0" w:sz="0" w:val="nil"/>
+          <w:bottom w:space="0" w:sz="0" w:val="nil"/>
+          <w:right w:space="0" w:sz="0" w:val="nil"/>
+          <w:between w:space="0" w:sz="0" w:val="nil"/>
+        </w:pBdr>
+        <w:shd w:fill="auto" w:val="clear"/>
+        <w:contextualSpacing w:val="0"/>
+        <w:rPr>
+          <w:b w:val="1"/>
+          <w:color w:val="222222"/>
+          <w:highlight w:val="white"/>
+        </w:rPr>
+      </w:pPr>
+      <w:r>
+        <w:rPr>
+          <w:rtl w:val="0"/>
+        </w:rPr>
+      </w:r>
+    </w:p>
+    <w:p>
+      <w:pPr>
+        <w:pBdr>
+          <w:top w:space="0" w:sz="0" w:val="nil"/>
+          <w:left w:space="0" w:sz="0" w:val="nil"/>
+          <w:bottom w:space="0" w:sz="0" w:val="nil"/>
+          <w:right w:space="0" w:sz="0" w:val="nil"/>
+          <w:between w:space="0" w:sz="0" w:val="nil"/>
+        </w:pBdr>
+        <w:shd w:fill="auto" w:val="clear"/>
+        <w:contextualSpacing w:val="0"/>
+        <w:rPr>
+          <w:color w:val="222222"/>
+          <w:highlight w:val="white"/>
+        </w:rPr>
+      </w:pPr>
+      <w:r>
+        <w:rPr>
+          <w:b w:val="1"/>
+          <w:color w:val="222222"/>
+          <w:highlight w:val="white"/>
+          <w:rtl w:val="0"/>
+        </w:rPr>
+        <w:t xml:space="preserve">Dados históricos e atual das olimpíadas </w:t>
+      </w:r>
+      <w:r>
+        <w:rPr>
+          <w:b w:val="1"/>
+          <w:color w:val="222222"/>
+          <w:highlight w:val="white"/>
+          <w:rtl w:val="0"/>
+        </w:rPr>
+        <w:t xml:space="preserve">OBI </w:t>
+      </w:r>
+      <w:r>
+        <w:rPr>
+          <w:b w:val="1"/>
+          <w:color w:val="222222"/>
+          <w:highlight w:val="white"/>
+          <w:rtl w:val="0"/>
+        </w:rPr>
+        <w:t xml:space="preserve">na Paraíba a partir de 2000 </w:t>
+      </w:r>
+      <w:r>
+        <w:rPr>
+          <w:rtl w:val="0"/>
+        </w:rPr>
+      </w:r>
+    </w:p>
+    <w:p>
+      <w:pPr>
+        <w:numPr>
+          <w:ilvl w:val="0"/>
+          <w:numId w:val="3"/>
+        </w:numPr>
+        <w:pBdr>
+          <w:top w:space="0" w:sz="0" w:val="nil"/>
+          <w:left w:space="0" w:sz="0" w:val="nil"/>
+          <w:bottom w:space="0" w:sz="0" w:val="nil"/>
+          <w:right w:space="0" w:sz="0" w:val="nil"/>
+          <w:between w:space="0" w:sz="0" w:val="nil"/>
+        </w:pBdr>
+        <w:shd w:fill="auto" w:val="clear"/>
+        <w:ind w:left="720" w:hanging="360"/>
+        <w:contextualSpacing w:val="1"/>
+        <w:rPr>
+          <w:color w:val="222222"/>
+          <w:highlight w:val="white"/>
+        </w:rPr>
+      </w:pPr>
+      <w:r>
+        <w:rPr>
+          <w:b w:val="1"/>
+          <w:color w:val="222222"/>
+          <w:highlight w:val="white"/>
+          <w:rtl w:val="0"/>
+        </w:rPr>
+        <w:t xml:space="preserve">Tipos de dados</w:t>
+      </w:r>
+      <w:r>
+        <w:rPr>
+          <w:color w:val="222222"/>
+          <w:highlight w:val="white"/>
+          <w:rtl w:val="0"/>
+        </w:rPr>
+        <w:t xml:space="preserve"> </w:t>
+      </w:r>
+    </w:p>
+    <w:p>
+      <w:pPr>
+        <w:numPr>
+          <w:ilvl w:val="1"/>
+          <w:numId w:val="3"/>
+        </w:numPr>
+        <w:pBdr>
+          <w:top w:space="0" w:sz="0" w:val="nil"/>
+          <w:left w:space="0" w:sz="0" w:val="nil"/>
+          <w:bottom w:space="0" w:sz="0" w:val="nil"/>
+          <w:right w:space="0" w:sz="0" w:val="nil"/>
+          <w:between w:space="0" w:sz="0" w:val="nil"/>
+        </w:pBdr>
+        <w:shd w:fill="auto" w:val="clear"/>
+        <w:ind w:left="1440" w:hanging="360"/>
+        <w:contextualSpacing w:val="1"/>
+        <w:rPr>
+          <w:color w:val="222222"/>
+          <w:highlight w:val="white"/>
+        </w:rPr>
+      </w:pPr>
+      <w:r>
+        <w:rPr>
+          <w:color w:val="222222"/>
+          <w:highlight w:val="white"/>
+          <w:rtl w:val="0"/>
+        </w:rPr>
+        <w:t xml:space="preserve">dados pessoais dos participantes (somente 2016 e 2015): nome, cidade, escola de origem, gênero, serie;</w:t>
+      </w:r>
+    </w:p>
+    <w:p>
+      <w:pPr>
+        <w:numPr>
+          <w:ilvl w:val="1"/>
+          <w:numId w:val="3"/>
+        </w:numPr>
+        <w:pBdr>
+          <w:top w:space="0" w:sz="0" w:val="nil"/>
+          <w:left w:space="0" w:sz="0" w:val="nil"/>
+          <w:bottom w:space="0" w:sz="0" w:val="nil"/>
+          <w:right w:space="0" w:sz="0" w:val="nil"/>
+          <w:between w:space="0" w:sz="0" w:val="nil"/>
+        </w:pBdr>
+        <w:shd w:fill="auto" w:val="clear"/>
+        <w:ind w:left="1440" w:hanging="360"/>
+        <w:contextualSpacing w:val="1"/>
+        <w:rPr>
+          <w:color w:val="222222"/>
+          <w:highlight w:val="white"/>
+        </w:rPr>
+      </w:pPr>
+      <w:r>
+        <w:rPr>
+          <w:color w:val="222222"/>
+          <w:highlight w:val="white"/>
+          <w:rtl w:val="0"/>
+        </w:rPr>
+        <w:t xml:space="preserve">dados sobre a participação de cada um nas competições: classificação (posição no ranking) e desempenho (quantidade de pontos acumulados. </w:t>
+      </w:r>
+    </w:p>
+    <w:p>
+      <w:pPr>
+        <w:pBdr>
+          <w:top w:space="0" w:sz="0" w:val="nil"/>
+          <w:left w:space="0" w:sz="0" w:val="nil"/>
+          <w:bottom w:space="0" w:sz="0" w:val="nil"/>
+          <w:right w:space="0" w:sz="0" w:val="nil"/>
+          <w:between w:space="0" w:sz="0" w:val="nil"/>
+        </w:pBdr>
+        <w:shd w:fill="auto" w:val="clear"/>
+        <w:ind w:left="720" w:firstLine="0"/>
+        <w:contextualSpacing w:val="0"/>
+        <w:rPr>
+          <w:color w:val="222222"/>
+          <w:highlight w:val="white"/>
+        </w:rPr>
+      </w:pPr>
+      <w:r>
+        <w:rPr>
+          <w:rtl w:val="0"/>
+        </w:rPr>
+      </w:r>
+    </w:p>
+    <w:p>
+      <w:pPr>
+        <w:numPr>
+          <w:ilvl w:val="0"/>
+          <w:numId w:val="3"/>
+        </w:numPr>
+        <w:pBdr>
+          <w:top w:space="0" w:sz="0" w:val="nil"/>
+          <w:left w:space="0" w:sz="0" w:val="nil"/>
+          <w:bottom w:space="0" w:sz="0" w:val="nil"/>
+          <w:right w:space="0" w:sz="0" w:val="nil"/>
+          <w:between w:space="0" w:sz="0" w:val="nil"/>
+        </w:pBdr>
+        <w:shd w:fill="auto" w:val="clear"/>
+        <w:ind w:left="720" w:hanging="360"/>
+        <w:contextualSpacing w:val="1"/>
+        <w:rPr>
+          <w:color w:val="222222"/>
+          <w:highlight w:val="white"/>
+        </w:rPr>
+      </w:pPr>
+      <w:r>
+        <w:rPr>
+          <w:b w:val="1"/>
+          <w:color w:val="222222"/>
+          <w:highlight w:val="white"/>
+          <w:rtl w:val="0"/>
+        </w:rPr>
+        <w:t xml:space="preserve">Quando</w:t>
+      </w:r>
+    </w:p>
+    <w:p>
+      <w:pPr>
+        <w:numPr>
+          <w:ilvl w:val="1"/>
+          <w:numId w:val="3"/>
+        </w:numPr>
+        <w:pBdr>
+          <w:top w:space="0" w:sz="0" w:val="nil"/>
+          <w:left w:space="0" w:sz="0" w:val="nil"/>
+          <w:bottom w:space="0" w:sz="0" w:val="nil"/>
+          <w:right w:space="0" w:sz="0" w:val="nil"/>
+          <w:between w:space="0" w:sz="0" w:val="nil"/>
+        </w:pBdr>
+        <w:shd w:fill="auto" w:val="clear"/>
+        <w:ind w:left="1440" w:hanging="360"/>
+        <w:contextualSpacing w:val="1"/>
+        <w:rPr>
+          <w:color w:val="222222"/>
+          <w:highlight w:val="white"/>
+        </w:rPr>
+      </w:pPr>
+      <w:r>
+        <w:rPr>
+          <w:color w:val="222222"/>
+          <w:highlight w:val="white"/>
+          <w:rtl w:val="0"/>
+        </w:rPr>
+        <w:t xml:space="preserve">os dados de 2000 a 2014 já foram coletados e temos somente dos medalhistas</w:t>
+      </w:r>
+    </w:p>
+    <w:p>
+      <w:pPr>
+        <w:numPr>
+          <w:ilvl w:val="1"/>
+          <w:numId w:val="3"/>
+        </w:numPr>
+        <w:pBdr>
+          <w:top w:space="0" w:sz="0" w:val="nil"/>
+          <w:left w:space="0" w:sz="0" w:val="nil"/>
+          <w:bottom w:space="0" w:sz="0" w:val="nil"/>
+          <w:right w:space="0" w:sz="0" w:val="nil"/>
+          <w:between w:space="0" w:sz="0" w:val="nil"/>
+        </w:pBdr>
+        <w:shd w:fill="auto" w:val="clear"/>
+        <w:ind w:left="1440" w:hanging="360"/>
+        <w:contextualSpacing w:val="1"/>
+        <w:rPr>
+          <w:color w:val="222222"/>
+          <w:highlight w:val="white"/>
+        </w:rPr>
+      </w:pPr>
+      <w:r>
+        <w:rPr>
+          <w:color w:val="222222"/>
+          <w:highlight w:val="white"/>
+          <w:rtl w:val="0"/>
+        </w:rPr>
+        <w:t xml:space="preserve">os dados de 2015 já foram coletados e temos mais detalhes</w:t>
+      </w:r>
+    </w:p>
+    <w:p>
+      <w:pPr>
+        <w:numPr>
+          <w:ilvl w:val="1"/>
+          <w:numId w:val="3"/>
+        </w:numPr>
+        <w:pBdr>
+          <w:top w:space="0" w:sz="0" w:val="nil"/>
+          <w:left w:space="0" w:sz="0" w:val="nil"/>
+          <w:bottom w:space="0" w:sz="0" w:val="nil"/>
+          <w:right w:space="0" w:sz="0" w:val="nil"/>
+          <w:between w:space="0" w:sz="0" w:val="nil"/>
+        </w:pBdr>
+        <w:shd w:fill="auto" w:val="clear"/>
+        <w:ind w:left="1440" w:hanging="360"/>
+        <w:contextualSpacing w:val="1"/>
+        <w:rPr>
+          <w:color w:val="222222"/>
+          <w:highlight w:val="white"/>
+        </w:rPr>
+      </w:pPr>
+      <w:r>
+        <w:rPr>
+          <w:color w:val="222222"/>
+          <w:highlight w:val="white"/>
+          <w:rtl w:val="0"/>
+        </w:rPr>
+        <w:t xml:space="preserve">os dados de 2016 serão coletados no ato da inscrição dos participantes nas competições e a partir dos resultados divulgados da competição.</w:t>
+      </w:r>
+    </w:p>
+    <w:p>
+      <w:pPr>
+        <w:numPr>
+          <w:ilvl w:val="2"/>
+          <w:numId w:val="3"/>
+        </w:numPr>
+        <w:pBdr>
+          <w:top w:space="0" w:sz="0" w:val="nil"/>
+          <w:left w:space="0" w:sz="0" w:val="nil"/>
+          <w:bottom w:space="0" w:sz="0" w:val="nil"/>
+          <w:right w:space="0" w:sz="0" w:val="nil"/>
+          <w:between w:space="0" w:sz="0" w:val="nil"/>
+        </w:pBdr>
+        <w:shd w:fill="auto" w:val="clear"/>
+        <w:ind w:left="2160" w:hanging="360"/>
+        <w:contextualSpacing w:val="1"/>
+        <w:rPr>
+          <w:color w:val="222222"/>
+          <w:highlight w:val="white"/>
+        </w:rPr>
+      </w:pPr>
+      <w:r>
+        <w:rPr>
+          <w:color w:val="222222"/>
+          <w:highlight w:val="white"/>
+          <w:rtl w:val="0"/>
+        </w:rPr>
+        <w:t xml:space="preserve">maio2016 (Fase 1 do ensino fundamental e médio)</w:t>
+      </w:r>
+    </w:p>
+    <w:p>
+      <w:pPr>
+        <w:numPr>
+          <w:ilvl w:val="2"/>
+          <w:numId w:val="3"/>
+        </w:numPr>
+        <w:pBdr>
+          <w:top w:space="0" w:sz="0" w:val="nil"/>
+          <w:left w:space="0" w:sz="0" w:val="nil"/>
+          <w:bottom w:space="0" w:sz="0" w:val="nil"/>
+          <w:right w:space="0" w:sz="0" w:val="nil"/>
+          <w:between w:space="0" w:sz="0" w:val="nil"/>
+        </w:pBdr>
+        <w:shd w:fill="auto" w:val="clear"/>
+        <w:ind w:left="2160" w:hanging="360"/>
+        <w:contextualSpacing w:val="1"/>
+        <w:rPr>
+          <w:color w:val="222222"/>
+          <w:highlight w:val="white"/>
+        </w:rPr>
+      </w:pPr>
+      <w:r>
+        <w:rPr>
+          <w:color w:val="222222"/>
+          <w:highlight w:val="white"/>
+          <w:rtl w:val="0"/>
+        </w:rPr>
+        <w:t xml:space="preserve">ago2016 (ensino superior)</w:t>
+      </w:r>
+    </w:p>
+    <w:p>
+      <w:pPr>
+        <w:numPr>
+          <w:ilvl w:val="2"/>
+          <w:numId w:val="3"/>
+        </w:numPr>
+        <w:pBdr>
+          <w:top w:space="0" w:sz="0" w:val="nil"/>
+          <w:left w:space="0" w:sz="0" w:val="nil"/>
+          <w:bottom w:space="0" w:sz="0" w:val="nil"/>
+          <w:right w:space="0" w:sz="0" w:val="nil"/>
+          <w:between w:space="0" w:sz="0" w:val="nil"/>
+        </w:pBdr>
+        <w:shd w:fill="auto" w:val="clear"/>
+        <w:ind w:left="2160" w:hanging="360"/>
+        <w:contextualSpacing w:val="1"/>
+        <w:rPr>
+          <w:color w:val="222222"/>
+          <w:highlight w:val="white"/>
+        </w:rPr>
+      </w:pPr>
+      <w:r>
+        <w:rPr>
+          <w:color w:val="222222"/>
+          <w:highlight w:val="white"/>
+          <w:rtl w:val="0"/>
+        </w:rPr>
+        <w:t xml:space="preserve">set2016 (Fase 2 do ensino fundamental e médio)</w:t>
+      </w:r>
+    </w:p>
+    <w:p>
+      <w:pPr>
+        <w:pBdr>
+          <w:top w:space="0" w:sz="0" w:val="nil"/>
+          <w:left w:space="0" w:sz="0" w:val="nil"/>
+          <w:bottom w:space="0" w:sz="0" w:val="nil"/>
+          <w:right w:space="0" w:sz="0" w:val="nil"/>
+          <w:between w:space="0" w:sz="0" w:val="nil"/>
+        </w:pBdr>
+        <w:shd w:fill="auto" w:val="clear"/>
+        <w:contextualSpacing w:val="0"/>
+        <w:rPr>
+          <w:color w:val="222222"/>
+          <w:highlight w:val="white"/>
+        </w:rPr>
+      </w:pPr>
+      <w:r>
+        <w:rPr>
+          <w:rtl w:val="0"/>
+        </w:rPr>
+      </w:r>
+    </w:p>
+    <w:p>
+      <w:pPr>
+        <w:pBdr>
+          <w:top w:space="0" w:sz="0" w:val="nil"/>
+          <w:left w:space="0" w:sz="0" w:val="nil"/>
+          <w:bottom w:space="0" w:sz="0" w:val="nil"/>
+          <w:right w:space="0" w:sz="0" w:val="nil"/>
+          <w:between w:space="0" w:sz="0" w:val="nil"/>
+        </w:pBdr>
+        <w:shd w:fill="auto" w:val="clear"/>
+        <w:ind w:left="1440" w:firstLine="0"/>
+        <w:contextualSpacing w:val="0"/>
+        <w:rPr>
+          <w:color w:val="222222"/>
+          <w:highlight w:val="white"/>
+        </w:rPr>
+      </w:pPr>
+      <w:r>
+        <w:rPr>
+          <w:rtl w:val="0"/>
+        </w:rPr>
+      </w:r>
+    </w:p>
+    <w:p>
+      <w:pPr>
         <w:numPr>
           <w:ilvl w:val="0"/>
           <w:numId w:val="1"/>
@@ -2327,7 +2862,7 @@
           <w:highlight w:val="white"/>
           <w:rtl w:val="0"/>
         </w:rPr>
-        <w:t xml:space="preserve">Por quem</w:t>
+        <w:t xml:space="preserve">Como serão coletados (instrumentos de medição)</w:t>
       </w:r>
     </w:p>
     <w:p>
@@ -2357,15 +2892,7 @@
           <w:highlight w:val="white"/>
           <w:rtl w:val="0"/>
         </w:rPr>
-        <w:t xml:space="preserve">inscrições </w:t>
-      </w:r>
-      <w:r>
-        <w:rPr>
-          <w:color w:val="222222"/>
-          <w:highlight w:val="white"/>
-          <w:rtl w:val="0"/>
-        </w:rPr>
-        <w:t xml:space="preserve">dos participantes são realizadas de formas distintas de acordo com a categoria pelas suas escolas de origem, via formulário online. </w:t>
+        <w:t xml:space="preserve">serão coletados via formulário de inscrição para cada competição e no site oficial da OBI</w:t>
       </w:r>
     </w:p>
     <w:p>
@@ -2387,66 +2914,52 @@
         <w:rPr>
           <w:color w:val="222222"/>
           <w:highlight w:val="white"/>
-        </w:rPr>
-      </w:pPr>
-      <w:r>
-        <w:rPr>
-          <w:color w:val="222222"/>
-          <w:highlight w:val="white"/>
-          <w:rtl w:val="0"/>
-        </w:rPr>
-        <w:t xml:space="preserve">resultados das competições: </w:t>
-      </w:r>
-      <w:r>
-        <w:rPr>
-          <w:color w:val="222222"/>
-          <w:highlight w:val="white"/>
-          <w:rtl w:val="0"/>
-        </w:rPr>
-        <w:t xml:space="preserve">Gleyser </w:t>
-      </w:r>
-      <w:r>
-        <w:rPr>
-          <w:color w:val="222222"/>
-          <w:highlight w:val="white"/>
-          <w:rtl w:val="0"/>
-        </w:rPr>
-        <w:t xml:space="preserve">e Hugo</w:t>
-      </w:r>
-    </w:p>
-    <w:p>
-      <w:pPr>
-        <w:pBdr>
-          <w:top w:space="0" w:sz="0" w:val="nil"/>
-          <w:left w:space="0" w:sz="0" w:val="nil"/>
-          <w:bottom w:space="0" w:sz="0" w:val="nil"/>
-          <w:right w:space="0" w:sz="0" w:val="nil"/>
-          <w:between w:space="0" w:sz="0" w:val="nil"/>
-        </w:pBdr>
-        <w:shd w:fill="auto" w:val="clear"/>
+          <w:u w:val="none"/>
+        </w:rPr>
+      </w:pPr>
+      <w:r>
+        <w:rPr>
+          <w:color w:val="222222"/>
+          <w:highlight w:val="white"/>
+          <w:rtl w:val="0"/>
+        </w:rPr>
+        <w:t xml:space="preserve">via documentos divulgados com os resultados dos participantes nas competições</w:t>
+      </w:r>
+    </w:p>
+    <w:p>
+      <w:pPr>
+        <w:pBdr>
+          <w:top w:space="0" w:sz="0" w:val="nil"/>
+          <w:left w:space="0" w:sz="0" w:val="nil"/>
+          <w:bottom w:space="0" w:sz="0" w:val="nil"/>
+          <w:right w:space="0" w:sz="0" w:val="nil"/>
+          <w:between w:space="0" w:sz="0" w:val="nil"/>
+        </w:pBdr>
+        <w:shd w:fill="auto" w:val="clear"/>
+        <w:ind w:left="720" w:firstLine="0"/>
         <w:contextualSpacing w:val="0"/>
         <w:rPr>
-          <w:b w:val="1"/>
-          <w:color w:val="222222"/>
-          <w:highlight w:val="white"/>
-        </w:rPr>
-      </w:pPr>
-      <w:r>
-        <w:rPr>
-          <w:rtl w:val="0"/>
-        </w:rPr>
-      </w:r>
-    </w:p>
-    <w:p>
-      <w:pPr>
-        <w:pBdr>
-          <w:top w:space="0" w:sz="0" w:val="nil"/>
-          <w:left w:space="0" w:sz="0" w:val="nil"/>
-          <w:bottom w:space="0" w:sz="0" w:val="nil"/>
-          <w:right w:space="0" w:sz="0" w:val="nil"/>
-          <w:between w:space="0" w:sz="0" w:val="nil"/>
-        </w:pBdr>
-        <w:shd w:fill="auto" w:val="clear"/>
+          <w:color w:val="222222"/>
+          <w:highlight w:val="white"/>
+        </w:rPr>
+      </w:pPr>
+      <w:r>
+        <w:rPr>
+          <w:rtl w:val="0"/>
+        </w:rPr>
+      </w:r>
+    </w:p>
+    <w:p>
+      <w:pPr>
+        <w:pBdr>
+          <w:top w:space="0" w:sz="0" w:val="nil"/>
+          <w:left w:space="0" w:sz="0" w:val="nil"/>
+          <w:bottom w:space="0" w:sz="0" w:val="nil"/>
+          <w:right w:space="0" w:sz="0" w:val="nil"/>
+          <w:between w:space="0" w:sz="0" w:val="nil"/>
+        </w:pBdr>
+        <w:shd w:fill="auto" w:val="clear"/>
+        <w:ind w:left="720" w:firstLine="0"/>
         <w:contextualSpacing w:val="0"/>
         <w:rPr>
           <w:color w:val="222222"/>
@@ -2455,35 +2968,247 @@
       </w:pPr>
       <w:r>
         <w:rPr>
-          <w:b w:val="1"/>
-          <w:color w:val="222222"/>
-          <w:highlight w:val="white"/>
-          <w:rtl w:val="0"/>
-        </w:rPr>
-        <w:t xml:space="preserve">Dados históricos e atual das olimpíadas </w:t>
-      </w:r>
-      <w:r>
-        <w:rPr>
-          <w:b w:val="1"/>
-          <w:color w:val="222222"/>
-          <w:highlight w:val="white"/>
-          <w:rtl w:val="0"/>
-        </w:rPr>
-        <w:t xml:space="preserve">OBI </w:t>
-      </w:r>
-      <w:r>
-        <w:rPr>
-          <w:b w:val="1"/>
-          <w:color w:val="222222"/>
-          <w:highlight w:val="white"/>
-          <w:rtl w:val="0"/>
-        </w:rPr>
-        <w:t xml:space="preserve">na Paraíba a partir de 2000 </w:t>
-      </w:r>
-      <w:r>
-        <w:rPr>
-          <w:rtl w:val="0"/>
-        </w:rPr>
+          <w:rtl w:val="0"/>
+        </w:rPr>
+      </w:r>
+    </w:p>
+    <w:p>
+      <w:pPr>
+        <w:numPr>
+          <w:ilvl w:val="0"/>
+          <w:numId w:val="1"/>
+        </w:numPr>
+        <w:pBdr>
+          <w:top w:space="0" w:sz="0" w:val="nil"/>
+          <w:left w:space="0" w:sz="0" w:val="nil"/>
+          <w:bottom w:space="0" w:sz="0" w:val="nil"/>
+          <w:right w:space="0" w:sz="0" w:val="nil"/>
+          <w:between w:space="0" w:sz="0" w:val="nil"/>
+        </w:pBdr>
+        <w:shd w:fill="auto" w:val="clear"/>
+        <w:ind w:left="720" w:hanging="360"/>
+        <w:contextualSpacing w:val="1"/>
+        <w:rPr>
+          <w:color w:val="222222"/>
+          <w:highlight w:val="white"/>
+        </w:rPr>
+      </w:pPr>
+      <w:r>
+        <w:rPr>
+          <w:b w:val="1"/>
+          <w:color w:val="222222"/>
+          <w:highlight w:val="white"/>
+          <w:rtl w:val="0"/>
+        </w:rPr>
+        <w:t xml:space="preserve">Por quem</w:t>
+      </w:r>
+    </w:p>
+    <w:p>
+      <w:pPr>
+        <w:numPr>
+          <w:ilvl w:val="1"/>
+          <w:numId w:val="1"/>
+        </w:numPr>
+        <w:pBdr>
+          <w:top w:space="0" w:sz="0" w:val="nil"/>
+          <w:left w:space="0" w:sz="0" w:val="nil"/>
+          <w:bottom w:space="0" w:sz="0" w:val="nil"/>
+          <w:right w:space="0" w:sz="0" w:val="nil"/>
+          <w:between w:space="0" w:sz="0" w:val="nil"/>
+        </w:pBdr>
+        <w:shd w:fill="auto" w:val="clear"/>
+        <w:ind w:left="1440" w:hanging="360"/>
+        <w:contextualSpacing w:val="1"/>
+        <w:rPr>
+          <w:color w:val="222222"/>
+          <w:highlight w:val="white"/>
+        </w:rPr>
+      </w:pPr>
+      <w:r>
+        <w:rPr>
+          <w:color w:val="222222"/>
+          <w:highlight w:val="white"/>
+          <w:rtl w:val="0"/>
+        </w:rPr>
+        <w:t xml:space="preserve">inscrições </w:t>
+      </w:r>
+      <w:r>
+        <w:rPr>
+          <w:color w:val="222222"/>
+          <w:highlight w:val="white"/>
+          <w:rtl w:val="0"/>
+        </w:rPr>
+        <w:t xml:space="preserve">dos participantes são realizadas de formas distintas de acordo com a categoria pelas suas escolas de origem, via formulário online. </w:t>
+      </w:r>
+    </w:p>
+    <w:p>
+      <w:pPr>
+        <w:pBdr>
+          <w:top w:space="0" w:sz="0" w:val="nil"/>
+          <w:left w:space="0" w:sz="0" w:val="nil"/>
+          <w:bottom w:space="0" w:sz="0" w:val="nil"/>
+          <w:right w:space="0" w:sz="0" w:val="nil"/>
+          <w:between w:space="0" w:sz="0" w:val="nil"/>
+        </w:pBdr>
+        <w:shd w:fill="auto" w:val="clear"/>
+        <w:ind w:left="720" w:firstLine="0"/>
+        <w:contextualSpacing w:val="0"/>
+        <w:rPr>
+          <w:color w:val="222222"/>
+          <w:highlight w:val="white"/>
+        </w:rPr>
+      </w:pPr>
+      <w:r>
+        <w:rPr>
+          <w:rtl w:val="0"/>
+        </w:rPr>
+      </w:r>
+    </w:p>
+    <w:p>
+      <w:pPr>
+        <w:numPr>
+          <w:ilvl w:val="0"/>
+          <w:numId w:val="1"/>
+        </w:numPr>
+        <w:pBdr>
+          <w:top w:space="0" w:sz="0" w:val="nil"/>
+          <w:left w:space="0" w:sz="0" w:val="nil"/>
+          <w:bottom w:space="0" w:sz="0" w:val="nil"/>
+          <w:right w:space="0" w:sz="0" w:val="nil"/>
+          <w:between w:space="0" w:sz="0" w:val="nil"/>
+        </w:pBdr>
+        <w:shd w:fill="auto" w:val="clear"/>
+        <w:ind w:left="720" w:hanging="360"/>
+        <w:contextualSpacing w:val="1"/>
+        <w:rPr>
+          <w:color w:val="222222"/>
+          <w:highlight w:val="white"/>
+        </w:rPr>
+      </w:pPr>
+      <w:r>
+        <w:rPr>
+          <w:b w:val="1"/>
+          <w:color w:val="222222"/>
+          <w:highlight w:val="white"/>
+          <w:rtl w:val="0"/>
+        </w:rPr>
+        <w:t xml:space="preserve">Se relaciona com quais métricas:</w:t>
+      </w:r>
+      <w:r>
+        <w:rPr>
+          <w:color w:val="222222"/>
+          <w:highlight w:val="white"/>
+          <w:rtl w:val="0"/>
+        </w:rPr>
+        <w:t xml:space="preserve"> </w:t>
+      </w:r>
+      <w:r>
+        <w:rPr>
+          <w:color w:val="222222"/>
+          <w:highlight w:val="white"/>
+          <w:rtl w:val="0"/>
+        </w:rPr>
+        <w:t xml:space="preserve">O1Q1, O1Q2, O1Q5</w:t>
+      </w:r>
+      <w:r>
+        <w:rPr>
+          <w:rtl w:val="0"/>
+        </w:rPr>
+      </w:r>
+    </w:p>
+    <w:p>
+      <w:pPr>
+        <w:pBdr>
+          <w:top w:space="0" w:sz="0" w:val="nil"/>
+          <w:left w:space="0" w:sz="0" w:val="nil"/>
+          <w:bottom w:space="0" w:sz="0" w:val="nil"/>
+          <w:right w:space="0" w:sz="0" w:val="nil"/>
+          <w:between w:space="0" w:sz="0" w:val="nil"/>
+        </w:pBdr>
+        <w:shd w:fill="auto" w:val="clear"/>
+        <w:contextualSpacing w:val="0"/>
+        <w:rPr>
+          <w:b w:val="1"/>
+          <w:color w:val="222222"/>
+          <w:sz w:val="19"/>
+          <w:szCs w:val="19"/>
+          <w:highlight w:val="white"/>
+        </w:rPr>
+      </w:pPr>
+      <w:r>
+        <w:rPr>
+          <w:rtl w:val="0"/>
+        </w:rPr>
+      </w:r>
+    </w:p>
+    <w:p>
+      <w:pPr>
+        <w:pBdr>
+          <w:top w:space="0" w:sz="0" w:val="nil"/>
+          <w:left w:space="0" w:sz="0" w:val="nil"/>
+          <w:bottom w:space="0" w:sz="0" w:val="nil"/>
+          <w:right w:space="0" w:sz="0" w:val="nil"/>
+          <w:between w:space="0" w:sz="0" w:val="nil"/>
+        </w:pBdr>
+        <w:shd w:fill="auto" w:val="clear"/>
+        <w:contextualSpacing w:val="0"/>
+        <w:rPr>
+          <w:b w:val="1"/>
+          <w:color w:val="222222"/>
+          <w:sz w:val="19"/>
+          <w:szCs w:val="19"/>
+          <w:highlight w:val="white"/>
+        </w:rPr>
+      </w:pPr>
+      <w:r>
+        <w:rPr>
+          <w:rtl w:val="0"/>
+        </w:rPr>
+      </w:r>
+    </w:p>
+    <w:p>
+      <w:pPr>
+        <w:pBdr>
+          <w:top w:space="0" w:sz="0" w:val="nil"/>
+          <w:left w:space="0" w:sz="0" w:val="nil"/>
+          <w:bottom w:space="0" w:sz="0" w:val="nil"/>
+          <w:right w:space="0" w:sz="0" w:val="nil"/>
+          <w:between w:space="0" w:sz="0" w:val="nil"/>
+        </w:pBdr>
+        <w:shd w:fill="auto" w:val="clear"/>
+        <w:contextualSpacing w:val="0"/>
+        <w:rPr>
+          <w:b w:val="1"/>
+          <w:color w:val="222222"/>
+          <w:highlight w:val="white"/>
+        </w:rPr>
+      </w:pPr>
+      <w:r>
+        <w:rPr>
+          <w:b w:val="1"/>
+          <w:color w:val="222222"/>
+          <w:highlight w:val="white"/>
+          <w:rtl w:val="0"/>
+        </w:rPr>
+        <w:t xml:space="preserve">Dados históricos e atuais dos alunos da computacao@UFCG</w:t>
+      </w:r>
+      <w:r>
+        <w:rPr>
+          <w:b w:val="1"/>
+          <w:color w:val="222222"/>
+          <w:highlight w:val="white"/>
+          <w:rtl w:val="0"/>
+        </w:rPr>
+        <w:t xml:space="preserve"> a par</w:t>
+      </w:r>
+      <w:r>
+        <w:rPr>
+          <w:b w:val="1"/>
+          <w:color w:val="222222"/>
+          <w:highlight w:val="white"/>
+          <w:rtl w:val="0"/>
+        </w:rPr>
+        <w:t xml:space="preserve">tir de 2009</w:t>
       </w:r>
     </w:p>
     <w:p>
@@ -2514,7 +3239,46 @@
           <w:highlight w:val="white"/>
           <w:rtl w:val="0"/>
         </w:rPr>
-        <w:t xml:space="preserve">Tipos de dados</w:t>
+        <w:t xml:space="preserve">Tipos de dados:</w:t>
+      </w:r>
+      <w:r>
+        <w:rPr>
+          <w:color w:val="222222"/>
+          <w:highlight w:val="white"/>
+          <w:rtl w:val="0"/>
+        </w:rPr>
+        <w:t xml:space="preserve"> nome, ano/período de ingresso no curso</w:t>
+      </w:r>
+    </w:p>
+    <w:p>
+      <w:pPr>
+        <w:numPr>
+          <w:ilvl w:val="0"/>
+          <w:numId w:val="3"/>
+        </w:numPr>
+        <w:pBdr>
+          <w:top w:space="0" w:sz="0" w:val="nil"/>
+          <w:left w:space="0" w:sz="0" w:val="nil"/>
+          <w:bottom w:space="0" w:sz="0" w:val="nil"/>
+          <w:right w:space="0" w:sz="0" w:val="nil"/>
+          <w:between w:space="0" w:sz="0" w:val="nil"/>
+        </w:pBdr>
+        <w:shd w:fill="auto" w:val="clear"/>
+        <w:ind w:left="720" w:hanging="360"/>
+        <w:contextualSpacing w:val="1"/>
+        <w:rPr>
+          <w:color w:val="222222"/>
+          <w:highlight w:val="white"/>
+        </w:rPr>
+      </w:pPr>
+      <w:r>
+        <w:rPr>
+          <w:b w:val="1"/>
+          <w:color w:val="222222"/>
+          <w:highlight w:val="white"/>
+          <w:rtl w:val="0"/>
+        </w:rPr>
+        <w:t xml:space="preserve">Quando:</w:t>
       </w:r>
       <w:r>
         <w:rPr>
@@ -2552,7 +3316,7 @@
           <w:highlight w:val="white"/>
           <w:rtl w:val="0"/>
         </w:rPr>
-        <w:t xml:space="preserve">dados pessoais dos participantes (somente 2016 e 2015): nome, cidade, escola de origem, gênero, serie;</w:t>
+        <w:t xml:space="preserve">existe uma possibilidade de reusar os dados da PRE (já coletados); precisa de autorização</w:t>
       </w:r>
     </w:p>
     <w:p>
@@ -2574,34 +3338,266 @@
         <w:rPr>
           <w:color w:val="222222"/>
           <w:highlight w:val="white"/>
-        </w:rPr>
-      </w:pPr>
-      <w:r>
-        <w:rPr>
-          <w:color w:val="222222"/>
-          <w:highlight w:val="white"/>
-          <w:rtl w:val="0"/>
-        </w:rPr>
-        <w:t xml:space="preserve">dados sobre a participação de cada um nas competições: classificação (posição no ranking) e desempenho (quantidade de pontos acumulados. </w:t>
-      </w:r>
-    </w:p>
-    <w:p>
-      <w:pPr>
-        <w:pBdr>
-          <w:top w:space="0" w:sz="0" w:val="nil"/>
-          <w:left w:space="0" w:sz="0" w:val="nil"/>
-          <w:bottom w:space="0" w:sz="0" w:val="nil"/>
-          <w:right w:space="0" w:sz="0" w:val="nil"/>
-          <w:between w:space="0" w:sz="0" w:val="nil"/>
-        </w:pBdr>
-        <w:shd w:fill="auto" w:val="clear"/>
-        <w:ind w:left="720" w:firstLine="0"/>
+          <w:u w:val="none"/>
+        </w:rPr>
+      </w:pPr>
+      <w:r>
+        <w:rPr>
+          <w:color w:val="222222"/>
+          <w:highlight w:val="white"/>
+          <w:rtl w:val="0"/>
+        </w:rPr>
+        <w:t xml:space="preserve">dados a mais a definir</w:t>
+      </w:r>
+    </w:p>
+    <w:p>
+      <w:pPr>
+        <w:numPr>
+          <w:ilvl w:val="0"/>
+          <w:numId w:val="1"/>
+        </w:numPr>
+        <w:pBdr>
+          <w:top w:space="0" w:sz="0" w:val="nil"/>
+          <w:left w:space="0" w:sz="0" w:val="nil"/>
+          <w:bottom w:space="0" w:sz="0" w:val="nil"/>
+          <w:right w:space="0" w:sz="0" w:val="nil"/>
+          <w:between w:space="0" w:sz="0" w:val="nil"/>
+        </w:pBdr>
+        <w:shd w:fill="auto" w:val="clear"/>
+        <w:ind w:left="720" w:hanging="360"/>
+        <w:contextualSpacing w:val="1"/>
+        <w:rPr>
+          <w:color w:val="222222"/>
+          <w:highlight w:val="white"/>
+        </w:rPr>
+      </w:pPr>
+      <w:r>
+        <w:rPr>
+          <w:b w:val="1"/>
+          <w:color w:val="222222"/>
+          <w:highlight w:val="white"/>
+          <w:rtl w:val="0"/>
+        </w:rPr>
+        <w:t xml:space="preserve">Como ser</w:t>
+      </w:r>
+      <w:r>
+        <w:rPr>
+          <w:b w:val="1"/>
+          <w:color w:val="222222"/>
+          <w:highlight w:val="white"/>
+          <w:rtl w:val="0"/>
+        </w:rPr>
+        <w:t xml:space="preserve">ão col</w:t>
+      </w:r>
+      <w:r>
+        <w:rPr>
+          <w:b w:val="1"/>
+          <w:color w:val="222222"/>
+          <w:highlight w:val="white"/>
+          <w:rtl w:val="0"/>
+        </w:rPr>
+        <w:t xml:space="preserve">etados:</w:t>
+      </w:r>
+      <w:r>
+        <w:rPr>
+          <w:color w:val="222222"/>
+          <w:highlight w:val="white"/>
+          <w:rtl w:val="0"/>
+        </w:rPr>
+        <w:t xml:space="preserve"> </w:t>
+      </w:r>
+    </w:p>
+    <w:p>
+      <w:pPr>
+        <w:numPr>
+          <w:ilvl w:val="1"/>
+          <w:numId w:val="1"/>
+        </w:numPr>
+        <w:pBdr>
+          <w:top w:space="0" w:sz="0" w:val="nil"/>
+          <w:left w:space="0" w:sz="0" w:val="nil"/>
+          <w:bottom w:space="0" w:sz="0" w:val="nil"/>
+          <w:right w:space="0" w:sz="0" w:val="nil"/>
+          <w:between w:space="0" w:sz="0" w:val="nil"/>
+        </w:pBdr>
+        <w:shd w:fill="auto" w:val="clear"/>
+        <w:ind w:left="1440" w:hanging="360"/>
+        <w:contextualSpacing w:val="1"/>
+        <w:rPr>
+          <w:color w:val="222222"/>
+          <w:highlight w:val="white"/>
+        </w:rPr>
+      </w:pPr>
+      <w:r>
+        <w:rPr>
+          <w:color w:val="222222"/>
+          <w:highlight w:val="white"/>
+          <w:rtl w:val="0"/>
+        </w:rPr>
+        <w:t xml:space="preserve">Verificando com o grupo Analytics a listagem dos alunos que entraram no curso a partir de 2001 (por conta da OBI) e fazendo uma referência cruzada com os participantes de olimpíadas desde 2008</w:t>
+      </w:r>
+    </w:p>
+    <w:p>
+      <w:pPr>
+        <w:numPr>
+          <w:ilvl w:val="1"/>
+          <w:numId w:val="1"/>
+        </w:numPr>
+        <w:pBdr>
+          <w:top w:space="0" w:sz="0" w:val="nil"/>
+          <w:left w:space="0" w:sz="0" w:val="nil"/>
+          <w:bottom w:space="0" w:sz="0" w:val="nil"/>
+          <w:right w:space="0" w:sz="0" w:val="nil"/>
+          <w:between w:space="0" w:sz="0" w:val="nil"/>
+        </w:pBdr>
+        <w:shd w:fill="auto" w:val="clear"/>
+        <w:ind w:left="1440" w:hanging="360"/>
+        <w:contextualSpacing w:val="1"/>
+        <w:rPr>
+          <w:color w:val="222222"/>
+          <w:highlight w:val="white"/>
+          <w:u w:val="none"/>
+        </w:rPr>
+      </w:pPr>
+      <w:r>
+        <w:rPr>
+          <w:color w:val="222222"/>
+          <w:highlight w:val="white"/>
+          <w:rtl w:val="0"/>
+        </w:rPr>
+        <w:t xml:space="preserve">Por meio de entrevistas para descobrir as iniciativas que colaboraram para os alunos ingressarem no curso</w:t>
+      </w:r>
+    </w:p>
+    <w:p>
+      <w:pPr>
+        <w:pBdr>
+          <w:top w:space="0" w:sz="0" w:val="nil"/>
+          <w:left w:space="0" w:sz="0" w:val="nil"/>
+          <w:bottom w:space="0" w:sz="0" w:val="nil"/>
+          <w:right w:space="0" w:sz="0" w:val="nil"/>
+          <w:between w:space="0" w:sz="0" w:val="nil"/>
+        </w:pBdr>
+        <w:shd w:fill="auto" w:val="clear"/>
         <w:contextualSpacing w:val="0"/>
         <w:rPr>
           <w:color w:val="222222"/>
           <w:highlight w:val="white"/>
         </w:rPr>
       </w:pPr>
+      <w:r>
+        <w:rPr>
+          <w:rtl w:val="0"/>
+        </w:rPr>
+      </w:r>
+    </w:p>
+    <w:p>
+      <w:pPr>
+        <w:numPr>
+          <w:ilvl w:val="0"/>
+          <w:numId w:val="1"/>
+        </w:numPr>
+        <w:pBdr>
+          <w:top w:space="0" w:sz="0" w:val="nil"/>
+          <w:left w:space="0" w:sz="0" w:val="nil"/>
+          <w:bottom w:space="0" w:sz="0" w:val="nil"/>
+          <w:right w:space="0" w:sz="0" w:val="nil"/>
+          <w:between w:space="0" w:sz="0" w:val="nil"/>
+        </w:pBdr>
+        <w:shd w:fill="auto" w:val="clear"/>
+        <w:ind w:left="720" w:hanging="360"/>
+        <w:contextualSpacing w:val="1"/>
+        <w:rPr>
+          <w:color w:val="222222"/>
+          <w:highlight w:val="white"/>
+        </w:rPr>
+      </w:pPr>
+      <w:r>
+        <w:rPr>
+          <w:b w:val="1"/>
+          <w:color w:val="222222"/>
+          <w:highlight w:val="white"/>
+          <w:rtl w:val="0"/>
+        </w:rPr>
+        <w:t xml:space="preserve">Se relaciona com quais métricas:</w:t>
+      </w:r>
+      <w:r>
+        <w:rPr>
+          <w:color w:val="222222"/>
+          <w:highlight w:val="white"/>
+          <w:rtl w:val="0"/>
+        </w:rPr>
+        <w:t xml:space="preserve"> </w:t>
+      </w:r>
+      <w:r>
+        <w:rPr>
+          <w:color w:val="222222"/>
+          <w:highlight w:val="white"/>
+          <w:rtl w:val="0"/>
+        </w:rPr>
+        <w:t xml:space="preserve">O1Q2</w:t>
+      </w:r>
+      <w:r>
+        <w:rPr>
+          <w:rtl w:val="0"/>
+        </w:rPr>
+      </w:r>
+    </w:p>
+    <w:p>
+      <w:pPr>
+        <w:pBdr>
+          <w:top w:space="0" w:sz="0" w:val="nil"/>
+          <w:left w:space="0" w:sz="0" w:val="nil"/>
+          <w:bottom w:space="0" w:sz="0" w:val="nil"/>
+          <w:right w:space="0" w:sz="0" w:val="nil"/>
+          <w:between w:space="0" w:sz="0" w:val="nil"/>
+        </w:pBdr>
+        <w:shd w:fill="auto" w:val="clear"/>
+        <w:contextualSpacing w:val="0"/>
+        <w:rPr>
+          <w:color w:val="222222"/>
+          <w:highlight w:val="white"/>
+        </w:rPr>
+      </w:pPr>
+      <w:r>
+        <w:rPr>
+          <w:rtl w:val="0"/>
+        </w:rPr>
+      </w:r>
+    </w:p>
+    <w:p>
+      <w:pPr>
+        <w:pBdr>
+          <w:top w:space="0" w:sz="0" w:val="nil"/>
+          <w:left w:space="0" w:sz="0" w:val="nil"/>
+          <w:bottom w:space="0" w:sz="0" w:val="nil"/>
+          <w:right w:space="0" w:sz="0" w:val="nil"/>
+          <w:between w:space="0" w:sz="0" w:val="nil"/>
+        </w:pBdr>
+        <w:shd w:fill="auto" w:val="clear"/>
+        <w:contextualSpacing w:val="0"/>
+        <w:rPr>
+          <w:color w:val="222222"/>
+          <w:highlight w:val="white"/>
+        </w:rPr>
+      </w:pPr>
+      <w:r>
+        <w:rPr>
+          <w:b w:val="1"/>
+          <w:color w:val="222222"/>
+          <w:highlight w:val="white"/>
+          <w:rtl w:val="0"/>
+        </w:rPr>
+        <w:t xml:space="preserve">Dados históricos e atual sobre os treinamentos do projeto olímpico oferecidos desde 20</w:t>
+      </w:r>
+      <w:r>
+        <w:rPr>
+          <w:b w:val="1"/>
+          <w:color w:val="222222"/>
+          <w:highlight w:val="white"/>
+          <w:rtl w:val="0"/>
+        </w:rPr>
+        <w:t xml:space="preserve">15</w:t>
+      </w:r>
       <w:r>
         <w:rPr>
           <w:rtl w:val="0"/>
@@ -2636,7 +3632,7 @@
           <w:highlight w:val="white"/>
           <w:rtl w:val="0"/>
         </w:rPr>
-        <w:t xml:space="preserve">Quando</w:t>
+        <w:t xml:space="preserve">Tipos de dados</w:t>
       </w:r>
     </w:p>
     <w:p>
@@ -2666,7 +3662,38 @@
           <w:highlight w:val="white"/>
           <w:rtl w:val="0"/>
         </w:rPr>
-        <w:t xml:space="preserve">os dados de 2000 a 2014 já foram coletados e temos somente dos medalhistas</w:t>
+        <w:t xml:space="preserve">nome, qual treinamento/curso, data de realização, desempenho no curso (parcial; somente para os treinamentos do pet)</w:t>
+      </w:r>
+    </w:p>
+    <w:p>
+      <w:pPr>
+        <w:numPr>
+          <w:ilvl w:val="0"/>
+          <w:numId w:val="3"/>
+        </w:numPr>
+        <w:pBdr>
+          <w:top w:space="0" w:sz="0" w:val="nil"/>
+          <w:left w:space="0" w:sz="0" w:val="nil"/>
+          <w:bottom w:space="0" w:sz="0" w:val="nil"/>
+          <w:right w:space="0" w:sz="0" w:val="nil"/>
+          <w:between w:space="0" w:sz="0" w:val="nil"/>
+        </w:pBdr>
+        <w:shd w:fill="auto" w:val="clear"/>
+        <w:ind w:left="720" w:hanging="360"/>
+        <w:contextualSpacing w:val="1"/>
+        <w:rPr>
+          <w:color w:val="222222"/>
+          <w:highlight w:val="white"/>
+        </w:rPr>
+      </w:pPr>
+      <w:r>
+        <w:rPr>
+          <w:b w:val="1"/>
+          <w:color w:val="222222"/>
+          <w:highlight w:val="white"/>
+          <w:rtl w:val="0"/>
+        </w:rPr>
+        <w:t xml:space="preserve">Quando</w:t>
       </w:r>
     </w:p>
     <w:p>
@@ -2696,7 +3723,7 @@
           <w:highlight w:val="white"/>
           <w:rtl w:val="0"/>
         </w:rPr>
-        <w:t xml:space="preserve">os dados de 2015 já foram coletados e temos mais detalhes</w:t>
+        <w:t xml:space="preserve">os dados de 2015 já foram coletados</w:t>
       </w:r>
     </w:p>
     <w:p>
@@ -2726,7 +3753,7 @@
           <w:highlight w:val="white"/>
           <w:rtl w:val="0"/>
         </w:rPr>
-        <w:t xml:space="preserve">os dados de 2016 serão coletados no ato da inscrição dos participantes nas competições e a partir dos resultados divulgados da competição.</w:t>
+        <w:t xml:space="preserve">os dados de 2016 serão coletados a medida que os cursos acontecem:</w:t>
       </w:r>
     </w:p>
     <w:p>
@@ -2756,7 +3783,7 @@
           <w:highlight w:val="white"/>
           <w:rtl w:val="0"/>
         </w:rPr>
-        <w:t xml:space="preserve">maio2016 (Fase 1 do ensino fundamental e médio)</w:t>
+        <w:t xml:space="preserve">semana do fera 2016.1 e 2016.2</w:t>
       </w:r>
     </w:p>
     <w:p>
@@ -2786,7 +3813,7 @@
           <w:highlight w:val="white"/>
           <w:rtl w:val="0"/>
         </w:rPr>
-        <w:t xml:space="preserve">ago2016 (ensino superior)</w:t>
+        <w:t xml:space="preserve">treinamentos permanentes nas escolas a partir de 2015</w:t>
       </w:r>
     </w:p>
     <w:p>
@@ -2816,52 +3843,7 @@
           <w:highlight w:val="white"/>
           <w:rtl w:val="0"/>
         </w:rPr>
-        <w:t xml:space="preserve">set2016 (Fase 2 do ensino fundamental e médio)</w:t>
-      </w:r>
-    </w:p>
-    <w:p>
-      <w:pPr>
-        <w:pBdr>
-          <w:top w:space="0" w:sz="0" w:val="nil"/>
-          <w:left w:space="0" w:sz="0" w:val="nil"/>
-          <w:bottom w:space="0" w:sz="0" w:val="nil"/>
-          <w:right w:space="0" w:sz="0" w:val="nil"/>
-          <w:between w:space="0" w:sz="0" w:val="nil"/>
-        </w:pBdr>
-        <w:shd w:fill="auto" w:val="clear"/>
-        <w:contextualSpacing w:val="0"/>
-        <w:rPr>
-          <w:color w:val="222222"/>
-          <w:highlight w:val="white"/>
-        </w:rPr>
-      </w:pPr>
-      <w:r>
-        <w:rPr>
-          <w:rtl w:val="0"/>
-        </w:rPr>
-      </w:r>
-    </w:p>
-    <w:p>
-      <w:pPr>
-        <w:pBdr>
-          <w:top w:space="0" w:sz="0" w:val="nil"/>
-          <w:left w:space="0" w:sz="0" w:val="nil"/>
-          <w:bottom w:space="0" w:sz="0" w:val="nil"/>
-          <w:right w:space="0" w:sz="0" w:val="nil"/>
-          <w:between w:space="0" w:sz="0" w:val="nil"/>
-        </w:pBdr>
-        <w:shd w:fill="auto" w:val="clear"/>
-        <w:ind w:left="1440" w:firstLine="0"/>
-        <w:contextualSpacing w:val="0"/>
-        <w:rPr>
-          <w:color w:val="222222"/>
-          <w:highlight w:val="white"/>
-        </w:rPr>
-      </w:pPr>
-      <w:r>
-        <w:rPr>
-          <w:rtl w:val="0"/>
-        </w:rPr>
+        <w:t xml:space="preserve">sob demanda a partir de 2015</w:t>
       </w:r>
     </w:p>
     <w:p>
@@ -2892,7 +3874,7 @@
           <w:highlight w:val="white"/>
           <w:rtl w:val="0"/>
         </w:rPr>
-        <w:t xml:space="preserve">Como serão coletados (instrumentos de medição)</w:t>
+        <w:t xml:space="preserve">Como serão coletados</w:t>
       </w:r>
     </w:p>
     <w:p>
@@ -2922,7 +3904,322 @@
           <w:highlight w:val="white"/>
           <w:rtl w:val="0"/>
         </w:rPr>
-        <w:t xml:space="preserve">serão coletados via formulário de inscrição para cada competição e no site oficial da OBI</w:t>
+        <w:t xml:space="preserve">Os dados serão coletados dos relatórios dos cursos e das ferramentas utilizadas e fazendo uma referência cruzada com os participantes de olimpíadas em 2015 e 2016</w:t>
+      </w:r>
+    </w:p>
+    <w:p>
+      <w:pPr>
+        <w:keepNext w:val="0"/>
+        <w:keepLines w:val="0"/>
+        <w:widowControl w:val="1"/>
+        <w:pBdr>
+          <w:top w:space="0" w:sz="0" w:val="nil"/>
+          <w:left w:space="0" w:sz="0" w:val="nil"/>
+          <w:bottom w:space="0" w:sz="0" w:val="nil"/>
+          <w:right w:space="0" w:sz="0" w:val="nil"/>
+          <w:between w:space="0" w:sz="0" w:val="nil"/>
+        </w:pBdr>
+        <w:shd w:fill="auto" w:val="clear"/>
+        <w:spacing w:after="0" w:before="0" w:line="276" w:lineRule="auto"/>
+        <w:ind w:right="0"/>
+        <w:contextualSpacing w:val="0"/>
+        <w:jc w:val="left"/>
+        <w:rPr>
+          <w:color w:val="222222"/>
+          <w:highlight w:val="white"/>
+        </w:rPr>
+      </w:pPr>
+      <w:r>
+        <w:rPr>
+          <w:rtl w:val="0"/>
+        </w:rPr>
+      </w:r>
+    </w:p>
+    <w:p>
+      <w:pPr>
+        <w:numPr>
+          <w:ilvl w:val="0"/>
+          <w:numId w:val="1"/>
+        </w:numPr>
+        <w:pBdr>
+          <w:top w:space="0" w:sz="0" w:val="nil"/>
+          <w:left w:space="0" w:sz="0" w:val="nil"/>
+          <w:bottom w:space="0" w:sz="0" w:val="nil"/>
+          <w:right w:space="0" w:sz="0" w:val="nil"/>
+          <w:between w:space="0" w:sz="0" w:val="nil"/>
+        </w:pBdr>
+        <w:shd w:fill="auto" w:val="clear"/>
+        <w:ind w:left="720" w:hanging="360"/>
+        <w:contextualSpacing w:val="1"/>
+        <w:rPr>
+          <w:color w:val="222222"/>
+          <w:highlight w:val="white"/>
+        </w:rPr>
+      </w:pPr>
+      <w:r>
+        <w:rPr>
+          <w:b w:val="1"/>
+          <w:color w:val="222222"/>
+          <w:highlight w:val="white"/>
+          <w:rtl w:val="0"/>
+        </w:rPr>
+        <w:t xml:space="preserve">Se relaciona com quais métricas:</w:t>
+      </w:r>
+      <w:r>
+        <w:rPr>
+          <w:color w:val="222222"/>
+          <w:highlight w:val="white"/>
+          <w:rtl w:val="0"/>
+        </w:rPr>
+        <w:t xml:space="preserve"> </w:t>
+      </w:r>
+      <w:r>
+        <w:rPr>
+          <w:color w:val="222222"/>
+          <w:highlight w:val="white"/>
+          <w:rtl w:val="0"/>
+        </w:rPr>
+        <w:t xml:space="preserve">O1Q2</w:t>
+      </w:r>
+      <w:r>
+        <w:rPr>
+          <w:color w:val="222222"/>
+          <w:highlight w:val="white"/>
+          <w:rtl w:val="0"/>
+        </w:rPr>
+        <w:t xml:space="preserve">, O2Q2</w:t>
+      </w:r>
+    </w:p>
+    <w:p>
+      <w:pPr>
+        <w:pBdr>
+          <w:top w:space="0" w:sz="0" w:val="nil"/>
+          <w:left w:space="0" w:sz="0" w:val="nil"/>
+          <w:bottom w:space="0" w:sz="0" w:val="nil"/>
+          <w:right w:space="0" w:sz="0" w:val="nil"/>
+          <w:between w:space="0" w:sz="0" w:val="nil"/>
+        </w:pBdr>
+        <w:shd w:fill="auto" w:val="clear"/>
+        <w:contextualSpacing w:val="0"/>
+        <w:rPr>
+          <w:color w:val="222222"/>
+          <w:highlight w:val="white"/>
+        </w:rPr>
+      </w:pPr>
+      <w:r>
+        <w:rPr>
+          <w:rtl w:val="0"/>
+        </w:rPr>
+      </w:r>
+    </w:p>
+    <w:p>
+      <w:pPr>
+        <w:pBdr>
+          <w:top w:space="0" w:sz="0" w:val="nil"/>
+          <w:left w:space="0" w:sz="0" w:val="nil"/>
+          <w:bottom w:space="0" w:sz="0" w:val="nil"/>
+          <w:right w:space="0" w:sz="0" w:val="nil"/>
+          <w:between w:space="0" w:sz="0" w:val="nil"/>
+        </w:pBdr>
+        <w:shd w:fill="auto" w:val="clear"/>
+        <w:contextualSpacing w:val="0"/>
+        <w:rPr>
+          <w:b w:val="1"/>
+          <w:color w:val="222222"/>
+          <w:highlight w:val="white"/>
+        </w:rPr>
+      </w:pPr>
+      <w:r>
+        <w:rPr>
+          <w:b w:val="1"/>
+          <w:color w:val="222222"/>
+          <w:highlight w:val="white"/>
+          <w:rtl w:val="0"/>
+        </w:rPr>
+        <w:t xml:space="preserve">Dados dos medalhistas de 2015 e 2016</w:t>
+      </w:r>
+    </w:p>
+    <w:p>
+      <w:pPr>
+        <w:numPr>
+          <w:ilvl w:val="0"/>
+          <w:numId w:val="3"/>
+        </w:numPr>
+        <w:pBdr>
+          <w:top w:space="0" w:sz="0" w:val="nil"/>
+          <w:left w:space="0" w:sz="0" w:val="nil"/>
+          <w:bottom w:space="0" w:sz="0" w:val="nil"/>
+          <w:right w:space="0" w:sz="0" w:val="nil"/>
+          <w:between w:space="0" w:sz="0" w:val="nil"/>
+        </w:pBdr>
+        <w:shd w:fill="auto" w:val="clear"/>
+        <w:ind w:left="720" w:hanging="360"/>
+        <w:contextualSpacing w:val="1"/>
+        <w:rPr>
+          <w:color w:val="222222"/>
+          <w:highlight w:val="white"/>
+        </w:rPr>
+      </w:pPr>
+      <w:r>
+        <w:rPr>
+          <w:b w:val="1"/>
+          <w:color w:val="222222"/>
+          <w:highlight w:val="white"/>
+          <w:rtl w:val="0"/>
+        </w:rPr>
+        <w:t xml:space="preserve">Tipos de dados</w:t>
+      </w:r>
+    </w:p>
+    <w:p>
+      <w:pPr>
+        <w:numPr>
+          <w:ilvl w:val="1"/>
+          <w:numId w:val="3"/>
+        </w:numPr>
+        <w:pBdr>
+          <w:top w:space="0" w:sz="0" w:val="nil"/>
+          <w:left w:space="0" w:sz="0" w:val="nil"/>
+          <w:bottom w:space="0" w:sz="0" w:val="nil"/>
+          <w:right w:space="0" w:sz="0" w:val="nil"/>
+          <w:between w:space="0" w:sz="0" w:val="nil"/>
+        </w:pBdr>
+        <w:shd w:fill="auto" w:val="clear"/>
+        <w:ind w:left="1440" w:hanging="360"/>
+        <w:contextualSpacing w:val="1"/>
+        <w:rPr>
+          <w:color w:val="222222"/>
+          <w:highlight w:val="white"/>
+        </w:rPr>
+      </w:pPr>
+      <w:r>
+        <w:rPr>
+          <w:color w:val="222222"/>
+          <w:highlight w:val="white"/>
+          <w:rtl w:val="0"/>
+        </w:rPr>
+        <w:t xml:space="preserve">material usado, tempo de estudo, treinamento sozinho ou na escola, incentivos, aspectos acadêmicos e socais, indicadores de uso da computação, motivações para competir, etc.</w:t>
+      </w:r>
+    </w:p>
+    <w:p>
+      <w:pPr>
+        <w:numPr>
+          <w:ilvl w:val="0"/>
+          <w:numId w:val="3"/>
+        </w:numPr>
+        <w:pBdr>
+          <w:top w:space="0" w:sz="0" w:val="nil"/>
+          <w:left w:space="0" w:sz="0" w:val="nil"/>
+          <w:bottom w:space="0" w:sz="0" w:val="nil"/>
+          <w:right w:space="0" w:sz="0" w:val="nil"/>
+          <w:between w:space="0" w:sz="0" w:val="nil"/>
+        </w:pBdr>
+        <w:shd w:fill="auto" w:val="clear"/>
+        <w:ind w:left="720" w:hanging="360"/>
+        <w:contextualSpacing w:val="1"/>
+        <w:rPr>
+          <w:color w:val="222222"/>
+          <w:highlight w:val="white"/>
+        </w:rPr>
+      </w:pPr>
+      <w:r>
+        <w:rPr>
+          <w:b w:val="1"/>
+          <w:color w:val="222222"/>
+          <w:highlight w:val="white"/>
+          <w:rtl w:val="0"/>
+        </w:rPr>
+        <w:t xml:space="preserve">Quando</w:t>
+      </w:r>
+    </w:p>
+    <w:p>
+      <w:pPr>
+        <w:numPr>
+          <w:ilvl w:val="1"/>
+          <w:numId w:val="3"/>
+        </w:numPr>
+        <w:pBdr>
+          <w:top w:space="0" w:sz="0" w:val="nil"/>
+          <w:left w:space="0" w:sz="0" w:val="nil"/>
+          <w:bottom w:space="0" w:sz="0" w:val="nil"/>
+          <w:right w:space="0" w:sz="0" w:val="nil"/>
+          <w:between w:space="0" w:sz="0" w:val="nil"/>
+        </w:pBdr>
+        <w:shd w:fill="auto" w:val="clear"/>
+        <w:ind w:left="1440" w:hanging="360"/>
+        <w:contextualSpacing w:val="1"/>
+        <w:rPr>
+          <w:color w:val="222222"/>
+          <w:highlight w:val="white"/>
+        </w:rPr>
+      </w:pPr>
+      <w:r>
+        <w:rPr>
+          <w:color w:val="222222"/>
+          <w:highlight w:val="white"/>
+          <w:rtl w:val="0"/>
+        </w:rPr>
+        <w:t xml:space="preserve">os dados de 2015 já foram coletados</w:t>
+      </w:r>
+    </w:p>
+    <w:p>
+      <w:pPr>
+        <w:numPr>
+          <w:ilvl w:val="1"/>
+          <w:numId w:val="3"/>
+        </w:numPr>
+        <w:pBdr>
+          <w:top w:space="0" w:sz="0" w:val="nil"/>
+          <w:left w:space="0" w:sz="0" w:val="nil"/>
+          <w:bottom w:space="0" w:sz="0" w:val="nil"/>
+          <w:right w:space="0" w:sz="0" w:val="nil"/>
+          <w:between w:space="0" w:sz="0" w:val="nil"/>
+        </w:pBdr>
+        <w:shd w:fill="auto" w:val="clear"/>
+        <w:ind w:left="1440" w:hanging="360"/>
+        <w:contextualSpacing w:val="1"/>
+        <w:rPr>
+          <w:color w:val="222222"/>
+          <w:highlight w:val="white"/>
+        </w:rPr>
+      </w:pPr>
+      <w:r>
+        <w:rPr>
+          <w:color w:val="222222"/>
+          <w:highlight w:val="white"/>
+          <w:rtl w:val="0"/>
+        </w:rPr>
+        <w:t xml:space="preserve">os dados de 2016 serão coletados na cerimônia (novembro); e até outubro por meio das entrevistas com os medalhistas</w:t>
+      </w:r>
+    </w:p>
+    <w:p>
+      <w:pPr>
+        <w:numPr>
+          <w:ilvl w:val="0"/>
+          <w:numId w:val="1"/>
+        </w:numPr>
+        <w:pBdr>
+          <w:top w:space="0" w:sz="0" w:val="nil"/>
+          <w:left w:space="0" w:sz="0" w:val="nil"/>
+          <w:bottom w:space="0" w:sz="0" w:val="nil"/>
+          <w:right w:space="0" w:sz="0" w:val="nil"/>
+          <w:between w:space="0" w:sz="0" w:val="nil"/>
+        </w:pBdr>
+        <w:shd w:fill="auto" w:val="clear"/>
+        <w:ind w:left="720" w:hanging="360"/>
+        <w:contextualSpacing w:val="1"/>
+        <w:rPr>
+          <w:color w:val="222222"/>
+          <w:highlight w:val="white"/>
+        </w:rPr>
+      </w:pPr>
+      <w:r>
+        <w:rPr>
+          <w:b w:val="1"/>
+          <w:color w:val="222222"/>
+          <w:highlight w:val="white"/>
+          <w:rtl w:val="0"/>
+        </w:rPr>
+        <w:t xml:space="preserve">Como serão coletados</w:t>
       </w:r>
     </w:p>
     <w:p>
@@ -2944,1413 +4241,6 @@
         <w:rPr>
           <w:color w:val="222222"/>
           <w:highlight w:val="white"/>
-          <w:u w:val="none"/>
-        </w:rPr>
-      </w:pPr>
-      <w:r>
-        <w:rPr>
-          <w:color w:val="222222"/>
-          <w:highlight w:val="white"/>
-          <w:rtl w:val="0"/>
-        </w:rPr>
-        <w:t xml:space="preserve">via documentos divulgados com os resultados dos participantes nas competições</w:t>
-      </w:r>
-    </w:p>
-    <w:p>
-      <w:pPr>
-        <w:numPr>
-          <w:ilvl w:val="1"/>
-          <w:numId w:val="1"/>
-        </w:numPr>
-        <w:pBdr>
-          <w:top w:space="0" w:sz="0" w:val="nil"/>
-          <w:left w:space="0" w:sz="0" w:val="nil"/>
-          <w:bottom w:space="0" w:sz="0" w:val="nil"/>
-          <w:right w:space="0" w:sz="0" w:val="nil"/>
-          <w:between w:space="0" w:sz="0" w:val="nil"/>
-        </w:pBdr>
-        <w:shd w:fill="auto" w:val="clear"/>
-        <w:ind w:left="1440" w:hanging="360"/>
-        <w:contextualSpacing w:val="1"/>
-        <w:rPr>
-          <w:color w:val="222222"/>
-          <w:highlight w:val="white"/>
-        </w:rPr>
-      </w:pPr>
-      <w:r>
-        <w:rPr>
-          <w:color w:val="222222"/>
-          <w:highlight w:val="white"/>
-          <w:rtl w:val="0"/>
-        </w:rPr>
-        <w:t xml:space="preserve">obs.: verificar com Rohit onde estão armazenados e recuperar</w:t>
-      </w:r>
-    </w:p>
-    <w:p>
-      <w:pPr>
-        <w:pBdr>
-          <w:top w:space="0" w:sz="0" w:val="nil"/>
-          <w:left w:space="0" w:sz="0" w:val="nil"/>
-          <w:bottom w:space="0" w:sz="0" w:val="nil"/>
-          <w:right w:space="0" w:sz="0" w:val="nil"/>
-          <w:between w:space="0" w:sz="0" w:val="nil"/>
-        </w:pBdr>
-        <w:shd w:fill="auto" w:val="clear"/>
-        <w:ind w:left="720" w:firstLine="0"/>
-        <w:contextualSpacing w:val="0"/>
-        <w:rPr>
-          <w:color w:val="222222"/>
-          <w:highlight w:val="white"/>
-        </w:rPr>
-      </w:pPr>
-      <w:r>
-        <w:rPr>
-          <w:rtl w:val="0"/>
-        </w:rPr>
-      </w:r>
-    </w:p>
-    <w:p>
-      <w:pPr>
-        <w:numPr>
-          <w:ilvl w:val="0"/>
-          <w:numId w:val="1"/>
-        </w:numPr>
-        <w:pBdr>
-          <w:top w:space="0" w:sz="0" w:val="nil"/>
-          <w:left w:space="0" w:sz="0" w:val="nil"/>
-          <w:bottom w:space="0" w:sz="0" w:val="nil"/>
-          <w:right w:space="0" w:sz="0" w:val="nil"/>
-          <w:between w:space="0" w:sz="0" w:val="nil"/>
-        </w:pBdr>
-        <w:shd w:fill="auto" w:val="clear"/>
-        <w:ind w:left="720" w:hanging="360"/>
-        <w:contextualSpacing w:val="1"/>
-        <w:rPr>
-          <w:color w:val="222222"/>
-          <w:highlight w:val="white"/>
-        </w:rPr>
-      </w:pPr>
-      <w:r>
-        <w:rPr>
-          <w:b w:val="1"/>
-          <w:color w:val="222222"/>
-          <w:highlight w:val="white"/>
-          <w:rtl w:val="0"/>
-        </w:rPr>
-        <w:t xml:space="preserve">Por quem</w:t>
-      </w:r>
-    </w:p>
-    <w:p>
-      <w:pPr>
-        <w:numPr>
-          <w:ilvl w:val="1"/>
-          <w:numId w:val="1"/>
-        </w:numPr>
-        <w:pBdr>
-          <w:top w:space="0" w:sz="0" w:val="nil"/>
-          <w:left w:space="0" w:sz="0" w:val="nil"/>
-          <w:bottom w:space="0" w:sz="0" w:val="nil"/>
-          <w:right w:space="0" w:sz="0" w:val="nil"/>
-          <w:between w:space="0" w:sz="0" w:val="nil"/>
-        </w:pBdr>
-        <w:shd w:fill="auto" w:val="clear"/>
-        <w:ind w:left="1440" w:hanging="360"/>
-        <w:contextualSpacing w:val="1"/>
-        <w:rPr>
-          <w:color w:val="222222"/>
-          <w:highlight w:val="white"/>
-        </w:rPr>
-      </w:pPr>
-      <w:r>
-        <w:rPr>
-          <w:color w:val="222222"/>
-          <w:highlight w:val="white"/>
-          <w:rtl w:val="0"/>
-        </w:rPr>
-        <w:t xml:space="preserve">inscrições </w:t>
-      </w:r>
-      <w:r>
-        <w:rPr>
-          <w:color w:val="222222"/>
-          <w:highlight w:val="white"/>
-          <w:rtl w:val="0"/>
-        </w:rPr>
-        <w:t xml:space="preserve">dos participantes são realizadas de formas distintas de acordo com a categoria pelas suas escolas de origem, via formulário online. </w:t>
-      </w:r>
-    </w:p>
-    <w:p>
-      <w:pPr>
-        <w:numPr>
-          <w:ilvl w:val="1"/>
-          <w:numId w:val="1"/>
-        </w:numPr>
-        <w:pBdr>
-          <w:top w:space="0" w:sz="0" w:val="nil"/>
-          <w:left w:space="0" w:sz="0" w:val="nil"/>
-          <w:bottom w:space="0" w:sz="0" w:val="nil"/>
-          <w:right w:space="0" w:sz="0" w:val="nil"/>
-          <w:between w:space="0" w:sz="0" w:val="nil"/>
-        </w:pBdr>
-        <w:shd w:fill="auto" w:val="clear"/>
-        <w:ind w:left="1440" w:hanging="360"/>
-        <w:contextualSpacing w:val="1"/>
-        <w:rPr>
-          <w:color w:val="222222"/>
-          <w:highlight w:val="white"/>
-        </w:rPr>
-      </w:pPr>
-      <w:r>
-        <w:rPr>
-          <w:color w:val="222222"/>
-          <w:highlight w:val="white"/>
-          <w:rtl w:val="0"/>
-        </w:rPr>
-        <w:t xml:space="preserve">resultados das competições: </w:t>
-      </w:r>
-      <w:r>
-        <w:rPr>
-          <w:color w:val="222222"/>
-          <w:highlight w:val="white"/>
-          <w:rtl w:val="0"/>
-        </w:rPr>
-        <w:t xml:space="preserve">Gleyser </w:t>
-      </w:r>
-      <w:r>
-        <w:rPr>
-          <w:color w:val="222222"/>
-          <w:highlight w:val="white"/>
-          <w:rtl w:val="0"/>
-        </w:rPr>
-        <w:t xml:space="preserve">e Hugo</w:t>
-      </w:r>
-    </w:p>
-    <w:p>
-      <w:pPr>
-        <w:numPr>
-          <w:ilvl w:val="0"/>
-          <w:numId w:val="1"/>
-        </w:numPr>
-        <w:pBdr>
-          <w:top w:space="0" w:sz="0" w:val="nil"/>
-          <w:left w:space="0" w:sz="0" w:val="nil"/>
-          <w:bottom w:space="0" w:sz="0" w:val="nil"/>
-          <w:right w:space="0" w:sz="0" w:val="nil"/>
-          <w:between w:space="0" w:sz="0" w:val="nil"/>
-        </w:pBdr>
-        <w:shd w:fill="auto" w:val="clear"/>
-        <w:ind w:left="720" w:hanging="360"/>
-        <w:contextualSpacing w:val="1"/>
-        <w:rPr>
-          <w:color w:val="222222"/>
-          <w:highlight w:val="white"/>
-        </w:rPr>
-      </w:pPr>
-      <w:r>
-        <w:rPr>
-          <w:b w:val="1"/>
-          <w:color w:val="222222"/>
-          <w:highlight w:val="white"/>
-          <w:rtl w:val="0"/>
-        </w:rPr>
-        <w:t xml:space="preserve">Se relaciona com quais métricas:</w:t>
-      </w:r>
-      <w:r>
-        <w:rPr>
-          <w:color w:val="222222"/>
-          <w:highlight w:val="white"/>
-          <w:rtl w:val="0"/>
-        </w:rPr>
-        <w:t xml:space="preserve"> </w:t>
-      </w:r>
-      <w:r>
-        <w:rPr>
-          <w:color w:val="222222"/>
-          <w:highlight w:val="white"/>
-          <w:rtl w:val="0"/>
-        </w:rPr>
-        <w:t xml:space="preserve">O1Q1, O1Q2, O1Q5</w:t>
-      </w:r>
-      <w:r>
-        <w:rPr>
-          <w:rtl w:val="0"/>
-        </w:rPr>
-      </w:r>
-    </w:p>
-    <w:p>
-      <w:pPr>
-        <w:pBdr>
-          <w:top w:space="0" w:sz="0" w:val="nil"/>
-          <w:left w:space="0" w:sz="0" w:val="nil"/>
-          <w:bottom w:space="0" w:sz="0" w:val="nil"/>
-          <w:right w:space="0" w:sz="0" w:val="nil"/>
-          <w:between w:space="0" w:sz="0" w:val="nil"/>
-        </w:pBdr>
-        <w:shd w:fill="auto" w:val="clear"/>
-        <w:contextualSpacing w:val="0"/>
-        <w:rPr>
-          <w:b w:val="1"/>
-          <w:color w:val="222222"/>
-          <w:sz w:val="19"/>
-          <w:szCs w:val="19"/>
-          <w:highlight w:val="white"/>
-        </w:rPr>
-      </w:pPr>
-      <w:r>
-        <w:rPr>
-          <w:rtl w:val="0"/>
-        </w:rPr>
-      </w:r>
-    </w:p>
-    <w:p>
-      <w:pPr>
-        <w:pBdr>
-          <w:top w:space="0" w:sz="0" w:val="nil"/>
-          <w:left w:space="0" w:sz="0" w:val="nil"/>
-          <w:bottom w:space="0" w:sz="0" w:val="nil"/>
-          <w:right w:space="0" w:sz="0" w:val="nil"/>
-          <w:between w:space="0" w:sz="0" w:val="nil"/>
-        </w:pBdr>
-        <w:shd w:fill="auto" w:val="clear"/>
-        <w:contextualSpacing w:val="0"/>
-        <w:rPr>
-          <w:b w:val="1"/>
-          <w:color w:val="222222"/>
-          <w:sz w:val="19"/>
-          <w:szCs w:val="19"/>
-          <w:highlight w:val="white"/>
-        </w:rPr>
-      </w:pPr>
-      <w:r>
-        <w:rPr>
-          <w:rtl w:val="0"/>
-        </w:rPr>
-      </w:r>
-    </w:p>
-    <w:p>
-      <w:pPr>
-        <w:pBdr>
-          <w:top w:space="0" w:sz="0" w:val="nil"/>
-          <w:left w:space="0" w:sz="0" w:val="nil"/>
-          <w:bottom w:space="0" w:sz="0" w:val="nil"/>
-          <w:right w:space="0" w:sz="0" w:val="nil"/>
-          <w:between w:space="0" w:sz="0" w:val="nil"/>
-        </w:pBdr>
-        <w:shd w:fill="auto" w:val="clear"/>
-        <w:contextualSpacing w:val="0"/>
-        <w:rPr>
-          <w:b w:val="1"/>
-          <w:color w:val="222222"/>
-          <w:highlight w:val="white"/>
-        </w:rPr>
-      </w:pPr>
-      <w:r>
-        <w:rPr>
-          <w:b w:val="1"/>
-          <w:color w:val="222222"/>
-          <w:highlight w:val="white"/>
-          <w:rtl w:val="0"/>
-        </w:rPr>
-        <w:t xml:space="preserve">Dados históricos e atuais dos alunos da computacao@UFCG</w:t>
-      </w:r>
-      <w:r>
-        <w:rPr>
-          <w:b w:val="1"/>
-          <w:color w:val="222222"/>
-          <w:highlight w:val="white"/>
-          <w:rtl w:val="0"/>
-        </w:rPr>
-        <w:t xml:space="preserve"> a par</w:t>
-      </w:r>
-      <w:r>
-        <w:rPr>
-          <w:b w:val="1"/>
-          <w:color w:val="222222"/>
-          <w:highlight w:val="white"/>
-          <w:rtl w:val="0"/>
-        </w:rPr>
-        <w:t xml:space="preserve">tir de 2009</w:t>
-      </w:r>
-    </w:p>
-    <w:p>
-      <w:pPr>
-        <w:numPr>
-          <w:ilvl w:val="0"/>
-          <w:numId w:val="3"/>
-        </w:numPr>
-        <w:pBdr>
-          <w:top w:space="0" w:sz="0" w:val="nil"/>
-          <w:left w:space="0" w:sz="0" w:val="nil"/>
-          <w:bottom w:space="0" w:sz="0" w:val="nil"/>
-          <w:right w:space="0" w:sz="0" w:val="nil"/>
-          <w:between w:space="0" w:sz="0" w:val="nil"/>
-        </w:pBdr>
-        <w:shd w:fill="auto" w:val="clear"/>
-        <w:ind w:left="720" w:hanging="360"/>
-        <w:contextualSpacing w:val="1"/>
-        <w:rPr>
-          <w:color w:val="222222"/>
-          <w:highlight w:val="white"/>
-        </w:rPr>
-      </w:pPr>
-      <w:r>
-        <w:rPr>
-          <w:b w:val="1"/>
-          <w:color w:val="222222"/>
-          <w:highlight w:val="white"/>
-          <w:rtl w:val="0"/>
-        </w:rPr>
-        <w:t xml:space="preserve">Tipos de dados:</w:t>
-      </w:r>
-      <w:r>
-        <w:rPr>
-          <w:color w:val="222222"/>
-          <w:highlight w:val="white"/>
-          <w:rtl w:val="0"/>
-        </w:rPr>
-        <w:t xml:space="preserve"> nome, ano/período de ingresso no curso</w:t>
-      </w:r>
-    </w:p>
-    <w:p>
-      <w:pPr>
-        <w:numPr>
-          <w:ilvl w:val="0"/>
-          <w:numId w:val="3"/>
-        </w:numPr>
-        <w:pBdr>
-          <w:top w:space="0" w:sz="0" w:val="nil"/>
-          <w:left w:space="0" w:sz="0" w:val="nil"/>
-          <w:bottom w:space="0" w:sz="0" w:val="nil"/>
-          <w:right w:space="0" w:sz="0" w:val="nil"/>
-          <w:between w:space="0" w:sz="0" w:val="nil"/>
-        </w:pBdr>
-        <w:shd w:fill="auto" w:val="clear"/>
-        <w:ind w:left="720" w:hanging="360"/>
-        <w:contextualSpacing w:val="1"/>
-        <w:rPr>
-          <w:color w:val="222222"/>
-          <w:highlight w:val="white"/>
-        </w:rPr>
-      </w:pPr>
-      <w:r>
-        <w:rPr>
-          <w:b w:val="1"/>
-          <w:color w:val="222222"/>
-          <w:highlight w:val="white"/>
-          <w:rtl w:val="0"/>
-        </w:rPr>
-        <w:t xml:space="preserve">Quando:</w:t>
-      </w:r>
-      <w:r>
-        <w:rPr>
-          <w:color w:val="222222"/>
-          <w:highlight w:val="white"/>
-          <w:rtl w:val="0"/>
-        </w:rPr>
-        <w:t xml:space="preserve"> </w:t>
-      </w:r>
-    </w:p>
-    <w:p>
-      <w:pPr>
-        <w:numPr>
-          <w:ilvl w:val="1"/>
-          <w:numId w:val="3"/>
-        </w:numPr>
-        <w:pBdr>
-          <w:top w:space="0" w:sz="0" w:val="nil"/>
-          <w:left w:space="0" w:sz="0" w:val="nil"/>
-          <w:bottom w:space="0" w:sz="0" w:val="nil"/>
-          <w:right w:space="0" w:sz="0" w:val="nil"/>
-          <w:between w:space="0" w:sz="0" w:val="nil"/>
-        </w:pBdr>
-        <w:shd w:fill="auto" w:val="clear"/>
-        <w:ind w:left="1440" w:hanging="360"/>
-        <w:contextualSpacing w:val="1"/>
-        <w:rPr>
-          <w:color w:val="222222"/>
-          <w:highlight w:val="white"/>
-        </w:rPr>
-      </w:pPr>
-      <w:r>
-        <w:rPr>
-          <w:color w:val="222222"/>
-          <w:highlight w:val="white"/>
-          <w:rtl w:val="0"/>
-        </w:rPr>
-        <w:t xml:space="preserve">existe uma possibilidade de reusar os dados da PRE (já coletados); precisa de autorização</w:t>
-      </w:r>
-    </w:p>
-    <w:p>
-      <w:pPr>
-        <w:numPr>
-          <w:ilvl w:val="1"/>
-          <w:numId w:val="3"/>
-        </w:numPr>
-        <w:pBdr>
-          <w:top w:space="0" w:sz="0" w:val="nil"/>
-          <w:left w:space="0" w:sz="0" w:val="nil"/>
-          <w:bottom w:space="0" w:sz="0" w:val="nil"/>
-          <w:right w:space="0" w:sz="0" w:val="nil"/>
-          <w:between w:space="0" w:sz="0" w:val="nil"/>
-        </w:pBdr>
-        <w:shd w:fill="auto" w:val="clear"/>
-        <w:ind w:left="1440" w:hanging="360"/>
-        <w:contextualSpacing w:val="1"/>
-        <w:rPr>
-          <w:color w:val="222222"/>
-          <w:highlight w:val="white"/>
-          <w:u w:val="none"/>
-        </w:rPr>
-      </w:pPr>
-      <w:r>
-        <w:rPr>
-          <w:color w:val="222222"/>
-          <w:highlight w:val="white"/>
-          <w:rtl w:val="0"/>
-        </w:rPr>
-        <w:t xml:space="preserve">dados a mais a definir</w:t>
-      </w:r>
-    </w:p>
-    <w:p>
-      <w:pPr>
-        <w:numPr>
-          <w:ilvl w:val="0"/>
-          <w:numId w:val="1"/>
-        </w:numPr>
-        <w:pBdr>
-          <w:top w:space="0" w:sz="0" w:val="nil"/>
-          <w:left w:space="0" w:sz="0" w:val="nil"/>
-          <w:bottom w:space="0" w:sz="0" w:val="nil"/>
-          <w:right w:space="0" w:sz="0" w:val="nil"/>
-          <w:between w:space="0" w:sz="0" w:val="nil"/>
-        </w:pBdr>
-        <w:shd w:fill="auto" w:val="clear"/>
-        <w:ind w:left="720" w:hanging="360"/>
-        <w:contextualSpacing w:val="1"/>
-        <w:rPr>
-          <w:color w:val="222222"/>
-          <w:highlight w:val="white"/>
-        </w:rPr>
-      </w:pPr>
-      <w:r>
-        <w:rPr>
-          <w:b w:val="1"/>
-          <w:color w:val="222222"/>
-          <w:highlight w:val="white"/>
-          <w:rtl w:val="0"/>
-        </w:rPr>
-        <w:t xml:space="preserve">Como ser</w:t>
-      </w:r>
-      <w:r>
-        <w:rPr>
-          <w:b w:val="1"/>
-          <w:color w:val="222222"/>
-          <w:highlight w:val="white"/>
-          <w:rtl w:val="0"/>
-        </w:rPr>
-        <w:t xml:space="preserve">ão col</w:t>
-      </w:r>
-      <w:r>
-        <w:rPr>
-          <w:b w:val="1"/>
-          <w:color w:val="222222"/>
-          <w:highlight w:val="white"/>
-          <w:rtl w:val="0"/>
-        </w:rPr>
-        <w:t xml:space="preserve">etados:</w:t>
-      </w:r>
-      <w:r>
-        <w:rPr>
-          <w:color w:val="222222"/>
-          <w:highlight w:val="white"/>
-          <w:rtl w:val="0"/>
-        </w:rPr>
-        <w:t xml:space="preserve"> </w:t>
-      </w:r>
-    </w:p>
-    <w:p>
-      <w:pPr>
-        <w:numPr>
-          <w:ilvl w:val="1"/>
-          <w:numId w:val="1"/>
-        </w:numPr>
-        <w:pBdr>
-          <w:top w:space="0" w:sz="0" w:val="nil"/>
-          <w:left w:space="0" w:sz="0" w:val="nil"/>
-          <w:bottom w:space="0" w:sz="0" w:val="nil"/>
-          <w:right w:space="0" w:sz="0" w:val="nil"/>
-          <w:between w:space="0" w:sz="0" w:val="nil"/>
-        </w:pBdr>
-        <w:shd w:fill="auto" w:val="clear"/>
-        <w:ind w:left="1440" w:hanging="360"/>
-        <w:contextualSpacing w:val="1"/>
-        <w:rPr>
-          <w:color w:val="222222"/>
-          <w:highlight w:val="white"/>
-        </w:rPr>
-      </w:pPr>
-      <w:r>
-        <w:rPr>
-          <w:color w:val="222222"/>
-          <w:highlight w:val="white"/>
-          <w:rtl w:val="0"/>
-        </w:rPr>
-        <w:t xml:space="preserve">Verificando com o grupo Analytics a listagem dos alunos que entraram no curso a partir de 2001 (por conta da OBI) e fazendo uma referência cruzada com os participantes de olimpíadas desde 2008</w:t>
-      </w:r>
-    </w:p>
-    <w:p>
-      <w:pPr>
-        <w:numPr>
-          <w:ilvl w:val="1"/>
-          <w:numId w:val="1"/>
-        </w:numPr>
-        <w:pBdr>
-          <w:top w:space="0" w:sz="0" w:val="nil"/>
-          <w:left w:space="0" w:sz="0" w:val="nil"/>
-          <w:bottom w:space="0" w:sz="0" w:val="nil"/>
-          <w:right w:space="0" w:sz="0" w:val="nil"/>
-          <w:between w:space="0" w:sz="0" w:val="nil"/>
-        </w:pBdr>
-        <w:shd w:fill="auto" w:val="clear"/>
-        <w:ind w:left="1440" w:hanging="360"/>
-        <w:contextualSpacing w:val="1"/>
-        <w:rPr>
-          <w:color w:val="222222"/>
-          <w:highlight w:val="white"/>
-          <w:u w:val="none"/>
-        </w:rPr>
-      </w:pPr>
-      <w:r>
-        <w:rPr>
-          <w:color w:val="222222"/>
-          <w:highlight w:val="white"/>
-          <w:rtl w:val="0"/>
-        </w:rPr>
-        <w:t xml:space="preserve">Por meio de entrevistas para descobrir as iniciativas que colaboraram para os alunos ingressarem no curso</w:t>
-      </w:r>
-    </w:p>
-    <w:p>
-      <w:pPr>
-        <w:numPr>
-          <w:ilvl w:val="0"/>
-          <w:numId w:val="1"/>
-        </w:numPr>
-        <w:pBdr>
-          <w:top w:space="0" w:sz="0" w:val="nil"/>
-          <w:left w:space="0" w:sz="0" w:val="nil"/>
-          <w:bottom w:space="0" w:sz="0" w:val="nil"/>
-          <w:right w:space="0" w:sz="0" w:val="nil"/>
-          <w:between w:space="0" w:sz="0" w:val="nil"/>
-        </w:pBdr>
-        <w:shd w:fill="auto" w:val="clear"/>
-        <w:ind w:left="720" w:hanging="360"/>
-        <w:contextualSpacing w:val="1"/>
-        <w:rPr>
-          <w:color w:val="222222"/>
-          <w:highlight w:val="white"/>
-        </w:rPr>
-      </w:pPr>
-      <w:r>
-        <w:rPr>
-          <w:b w:val="1"/>
-          <w:color w:val="222222"/>
-          <w:highlight w:val="white"/>
-          <w:rtl w:val="0"/>
-        </w:rPr>
-        <w:t xml:space="preserve">Por quem: </w:t>
-      </w:r>
-      <w:r>
-        <w:rPr>
-          <w:color w:val="222222"/>
-          <w:highlight w:val="white"/>
-          <w:rtl w:val="0"/>
-        </w:rPr>
-        <w:t xml:space="preserve">Gleyser e Hugo</w:t>
-      </w:r>
-    </w:p>
-    <w:p>
-      <w:pPr>
-        <w:numPr>
-          <w:ilvl w:val="0"/>
-          <w:numId w:val="1"/>
-        </w:numPr>
-        <w:pBdr>
-          <w:top w:space="0" w:sz="0" w:val="nil"/>
-          <w:left w:space="0" w:sz="0" w:val="nil"/>
-          <w:bottom w:space="0" w:sz="0" w:val="nil"/>
-          <w:right w:space="0" w:sz="0" w:val="nil"/>
-          <w:between w:space="0" w:sz="0" w:val="nil"/>
-        </w:pBdr>
-        <w:shd w:fill="auto" w:val="clear"/>
-        <w:ind w:left="720" w:hanging="360"/>
-        <w:contextualSpacing w:val="1"/>
-        <w:rPr>
-          <w:color w:val="222222"/>
-          <w:highlight w:val="white"/>
-        </w:rPr>
-      </w:pPr>
-      <w:r>
-        <w:rPr>
-          <w:b w:val="1"/>
-          <w:color w:val="222222"/>
-          <w:highlight w:val="white"/>
-          <w:rtl w:val="0"/>
-        </w:rPr>
-        <w:t xml:space="preserve">Se relaciona com quais métricas:</w:t>
-      </w:r>
-      <w:r>
-        <w:rPr>
-          <w:color w:val="222222"/>
-          <w:highlight w:val="white"/>
-          <w:rtl w:val="0"/>
-        </w:rPr>
-        <w:t xml:space="preserve"> </w:t>
-      </w:r>
-      <w:r>
-        <w:rPr>
-          <w:color w:val="222222"/>
-          <w:highlight w:val="white"/>
-          <w:rtl w:val="0"/>
-        </w:rPr>
-        <w:t xml:space="preserve">O1Q2</w:t>
-      </w:r>
-      <w:r>
-        <w:rPr>
-          <w:rtl w:val="0"/>
-        </w:rPr>
-      </w:r>
-    </w:p>
-    <w:p>
-      <w:pPr>
-        <w:pBdr>
-          <w:top w:space="0" w:sz="0" w:val="nil"/>
-          <w:left w:space="0" w:sz="0" w:val="nil"/>
-          <w:bottom w:space="0" w:sz="0" w:val="nil"/>
-          <w:right w:space="0" w:sz="0" w:val="nil"/>
-          <w:between w:space="0" w:sz="0" w:val="nil"/>
-        </w:pBdr>
-        <w:shd w:fill="auto" w:val="clear"/>
-        <w:contextualSpacing w:val="0"/>
-        <w:rPr>
-          <w:color w:val="222222"/>
-          <w:highlight w:val="white"/>
-        </w:rPr>
-      </w:pPr>
-      <w:r>
-        <w:rPr>
-          <w:rtl w:val="0"/>
-        </w:rPr>
-      </w:r>
-    </w:p>
-    <w:p>
-      <w:pPr>
-        <w:pBdr>
-          <w:top w:space="0" w:sz="0" w:val="nil"/>
-          <w:left w:space="0" w:sz="0" w:val="nil"/>
-          <w:bottom w:space="0" w:sz="0" w:val="nil"/>
-          <w:right w:space="0" w:sz="0" w:val="nil"/>
-          <w:between w:space="0" w:sz="0" w:val="nil"/>
-        </w:pBdr>
-        <w:shd w:fill="auto" w:val="clear"/>
-        <w:contextualSpacing w:val="0"/>
-        <w:rPr>
-          <w:color w:val="222222"/>
-          <w:highlight w:val="white"/>
-        </w:rPr>
-      </w:pPr>
-      <w:r>
-        <w:rPr>
-          <w:b w:val="1"/>
-          <w:color w:val="222222"/>
-          <w:highlight w:val="white"/>
-          <w:rtl w:val="0"/>
-        </w:rPr>
-        <w:t xml:space="preserve">Dados históricos e atual sobre os treinamentos do projeto olímpico oferecidos desde 20</w:t>
-      </w:r>
-      <w:r>
-        <w:rPr>
-          <w:b w:val="1"/>
-          <w:color w:val="222222"/>
-          <w:highlight w:val="white"/>
-          <w:rtl w:val="0"/>
-        </w:rPr>
-        <w:t xml:space="preserve">15</w:t>
-      </w:r>
-      <w:r>
-        <w:rPr>
-          <w:rtl w:val="0"/>
-        </w:rPr>
-      </w:r>
-    </w:p>
-    <w:p>
-      <w:pPr>
-        <w:numPr>
-          <w:ilvl w:val="0"/>
-          <w:numId w:val="3"/>
-        </w:numPr>
-        <w:pBdr>
-          <w:top w:space="0" w:sz="0" w:val="nil"/>
-          <w:left w:space="0" w:sz="0" w:val="nil"/>
-          <w:bottom w:space="0" w:sz="0" w:val="nil"/>
-          <w:right w:space="0" w:sz="0" w:val="nil"/>
-          <w:between w:space="0" w:sz="0" w:val="nil"/>
-        </w:pBdr>
-        <w:shd w:fill="auto" w:val="clear"/>
-        <w:ind w:left="720" w:hanging="360"/>
-        <w:contextualSpacing w:val="1"/>
-        <w:rPr>
-          <w:color w:val="222222"/>
-          <w:highlight w:val="white"/>
-        </w:rPr>
-      </w:pPr>
-      <w:r>
-        <w:rPr>
-          <w:b w:val="1"/>
-          <w:color w:val="222222"/>
-          <w:highlight w:val="white"/>
-          <w:rtl w:val="0"/>
-        </w:rPr>
-        <w:t xml:space="preserve">Tipos de dados</w:t>
-      </w:r>
-    </w:p>
-    <w:p>
-      <w:pPr>
-        <w:numPr>
-          <w:ilvl w:val="1"/>
-          <w:numId w:val="3"/>
-        </w:numPr>
-        <w:pBdr>
-          <w:top w:space="0" w:sz="0" w:val="nil"/>
-          <w:left w:space="0" w:sz="0" w:val="nil"/>
-          <w:bottom w:space="0" w:sz="0" w:val="nil"/>
-          <w:right w:space="0" w:sz="0" w:val="nil"/>
-          <w:between w:space="0" w:sz="0" w:val="nil"/>
-        </w:pBdr>
-        <w:shd w:fill="auto" w:val="clear"/>
-        <w:ind w:left="1440" w:hanging="360"/>
-        <w:contextualSpacing w:val="1"/>
-        <w:rPr>
-          <w:color w:val="222222"/>
-          <w:highlight w:val="white"/>
-        </w:rPr>
-      </w:pPr>
-      <w:r>
-        <w:rPr>
-          <w:color w:val="222222"/>
-          <w:highlight w:val="white"/>
-          <w:rtl w:val="0"/>
-        </w:rPr>
-        <w:t xml:space="preserve">nome, qual treinamento/curso, data de realização, desempenho no curso (parcial; somente para os treinamentos do pet)</w:t>
-      </w:r>
-    </w:p>
-    <w:p>
-      <w:pPr>
-        <w:numPr>
-          <w:ilvl w:val="0"/>
-          <w:numId w:val="3"/>
-        </w:numPr>
-        <w:pBdr>
-          <w:top w:space="0" w:sz="0" w:val="nil"/>
-          <w:left w:space="0" w:sz="0" w:val="nil"/>
-          <w:bottom w:space="0" w:sz="0" w:val="nil"/>
-          <w:right w:space="0" w:sz="0" w:val="nil"/>
-          <w:between w:space="0" w:sz="0" w:val="nil"/>
-        </w:pBdr>
-        <w:shd w:fill="auto" w:val="clear"/>
-        <w:ind w:left="720" w:hanging="360"/>
-        <w:contextualSpacing w:val="1"/>
-        <w:rPr>
-          <w:color w:val="222222"/>
-          <w:highlight w:val="white"/>
-        </w:rPr>
-      </w:pPr>
-      <w:r>
-        <w:rPr>
-          <w:b w:val="1"/>
-          <w:color w:val="222222"/>
-          <w:highlight w:val="white"/>
-          <w:rtl w:val="0"/>
-        </w:rPr>
-        <w:t xml:space="preserve">Quando</w:t>
-      </w:r>
-    </w:p>
-    <w:p>
-      <w:pPr>
-        <w:numPr>
-          <w:ilvl w:val="1"/>
-          <w:numId w:val="3"/>
-        </w:numPr>
-        <w:pBdr>
-          <w:top w:space="0" w:sz="0" w:val="nil"/>
-          <w:left w:space="0" w:sz="0" w:val="nil"/>
-          <w:bottom w:space="0" w:sz="0" w:val="nil"/>
-          <w:right w:space="0" w:sz="0" w:val="nil"/>
-          <w:between w:space="0" w:sz="0" w:val="nil"/>
-        </w:pBdr>
-        <w:shd w:fill="auto" w:val="clear"/>
-        <w:ind w:left="1440" w:hanging="360"/>
-        <w:contextualSpacing w:val="1"/>
-        <w:rPr>
-          <w:color w:val="222222"/>
-          <w:highlight w:val="white"/>
-        </w:rPr>
-      </w:pPr>
-      <w:r>
-        <w:rPr>
-          <w:color w:val="222222"/>
-          <w:highlight w:val="white"/>
-          <w:rtl w:val="0"/>
-        </w:rPr>
-        <w:t xml:space="preserve">os dados de 2015 já foram coletados</w:t>
-      </w:r>
-    </w:p>
-    <w:p>
-      <w:pPr>
-        <w:numPr>
-          <w:ilvl w:val="1"/>
-          <w:numId w:val="3"/>
-        </w:numPr>
-        <w:pBdr>
-          <w:top w:space="0" w:sz="0" w:val="nil"/>
-          <w:left w:space="0" w:sz="0" w:val="nil"/>
-          <w:bottom w:space="0" w:sz="0" w:val="nil"/>
-          <w:right w:space="0" w:sz="0" w:val="nil"/>
-          <w:between w:space="0" w:sz="0" w:val="nil"/>
-        </w:pBdr>
-        <w:shd w:fill="auto" w:val="clear"/>
-        <w:ind w:left="1440" w:hanging="360"/>
-        <w:contextualSpacing w:val="1"/>
-        <w:rPr>
-          <w:color w:val="222222"/>
-          <w:highlight w:val="white"/>
-        </w:rPr>
-      </w:pPr>
-      <w:r>
-        <w:rPr>
-          <w:color w:val="222222"/>
-          <w:highlight w:val="white"/>
-          <w:rtl w:val="0"/>
-        </w:rPr>
-        <w:t xml:space="preserve">os dados de 2016 serão coletados a medida que os cursos acontecem:</w:t>
-      </w:r>
-    </w:p>
-    <w:p>
-      <w:pPr>
-        <w:numPr>
-          <w:ilvl w:val="2"/>
-          <w:numId w:val="3"/>
-        </w:numPr>
-        <w:pBdr>
-          <w:top w:space="0" w:sz="0" w:val="nil"/>
-          <w:left w:space="0" w:sz="0" w:val="nil"/>
-          <w:bottom w:space="0" w:sz="0" w:val="nil"/>
-          <w:right w:space="0" w:sz="0" w:val="nil"/>
-          <w:between w:space="0" w:sz="0" w:val="nil"/>
-        </w:pBdr>
-        <w:shd w:fill="auto" w:val="clear"/>
-        <w:ind w:left="2160" w:hanging="360"/>
-        <w:contextualSpacing w:val="1"/>
-        <w:rPr>
-          <w:color w:val="222222"/>
-          <w:highlight w:val="white"/>
-        </w:rPr>
-      </w:pPr>
-      <w:r>
-        <w:rPr>
-          <w:color w:val="222222"/>
-          <w:highlight w:val="white"/>
-          <w:rtl w:val="0"/>
-        </w:rPr>
-        <w:t xml:space="preserve">semana do fera 2016.1 e 2016.2</w:t>
-      </w:r>
-    </w:p>
-    <w:p>
-      <w:pPr>
-        <w:numPr>
-          <w:ilvl w:val="2"/>
-          <w:numId w:val="3"/>
-        </w:numPr>
-        <w:pBdr>
-          <w:top w:space="0" w:sz="0" w:val="nil"/>
-          <w:left w:space="0" w:sz="0" w:val="nil"/>
-          <w:bottom w:space="0" w:sz="0" w:val="nil"/>
-          <w:right w:space="0" w:sz="0" w:val="nil"/>
-          <w:between w:space="0" w:sz="0" w:val="nil"/>
-        </w:pBdr>
-        <w:shd w:fill="auto" w:val="clear"/>
-        <w:ind w:left="2160" w:hanging="360"/>
-        <w:contextualSpacing w:val="1"/>
-        <w:rPr>
-          <w:color w:val="222222"/>
-          <w:highlight w:val="white"/>
-        </w:rPr>
-      </w:pPr>
-      <w:r>
-        <w:rPr>
-          <w:color w:val="222222"/>
-          <w:highlight w:val="white"/>
-          <w:rtl w:val="0"/>
-        </w:rPr>
-        <w:t xml:space="preserve">treinamentos permanentes nas escolas a partir de 2015</w:t>
-      </w:r>
-    </w:p>
-    <w:p>
-      <w:pPr>
-        <w:numPr>
-          <w:ilvl w:val="2"/>
-          <w:numId w:val="3"/>
-        </w:numPr>
-        <w:pBdr>
-          <w:top w:space="0" w:sz="0" w:val="nil"/>
-          <w:left w:space="0" w:sz="0" w:val="nil"/>
-          <w:bottom w:space="0" w:sz="0" w:val="nil"/>
-          <w:right w:space="0" w:sz="0" w:val="nil"/>
-          <w:between w:space="0" w:sz="0" w:val="nil"/>
-        </w:pBdr>
-        <w:shd w:fill="auto" w:val="clear"/>
-        <w:ind w:left="2160" w:hanging="360"/>
-        <w:contextualSpacing w:val="1"/>
-        <w:rPr>
-          <w:color w:val="222222"/>
-          <w:highlight w:val="white"/>
-        </w:rPr>
-      </w:pPr>
-      <w:r>
-        <w:rPr>
-          <w:color w:val="222222"/>
-          <w:highlight w:val="white"/>
-          <w:rtl w:val="0"/>
-        </w:rPr>
-        <w:t xml:space="preserve">sob demanda a partir de 2015</w:t>
-      </w:r>
-    </w:p>
-    <w:p>
-      <w:pPr>
-        <w:numPr>
-          <w:ilvl w:val="0"/>
-          <w:numId w:val="1"/>
-        </w:numPr>
-        <w:pBdr>
-          <w:top w:space="0" w:sz="0" w:val="nil"/>
-          <w:left w:space="0" w:sz="0" w:val="nil"/>
-          <w:bottom w:space="0" w:sz="0" w:val="nil"/>
-          <w:right w:space="0" w:sz="0" w:val="nil"/>
-          <w:between w:space="0" w:sz="0" w:val="nil"/>
-        </w:pBdr>
-        <w:shd w:fill="auto" w:val="clear"/>
-        <w:ind w:left="720" w:hanging="360"/>
-        <w:contextualSpacing w:val="1"/>
-        <w:rPr>
-          <w:color w:val="222222"/>
-          <w:highlight w:val="white"/>
-        </w:rPr>
-      </w:pPr>
-      <w:r>
-        <w:rPr>
-          <w:b w:val="1"/>
-          <w:color w:val="222222"/>
-          <w:highlight w:val="white"/>
-          <w:rtl w:val="0"/>
-        </w:rPr>
-        <w:t xml:space="preserve">Como serão coletados</w:t>
-      </w:r>
-    </w:p>
-    <w:p>
-      <w:pPr>
-        <w:numPr>
-          <w:ilvl w:val="1"/>
-          <w:numId w:val="1"/>
-        </w:numPr>
-        <w:pBdr>
-          <w:top w:space="0" w:sz="0" w:val="nil"/>
-          <w:left w:space="0" w:sz="0" w:val="nil"/>
-          <w:bottom w:space="0" w:sz="0" w:val="nil"/>
-          <w:right w:space="0" w:sz="0" w:val="nil"/>
-          <w:between w:space="0" w:sz="0" w:val="nil"/>
-        </w:pBdr>
-        <w:shd w:fill="auto" w:val="clear"/>
-        <w:ind w:left="1440" w:hanging="360"/>
-        <w:contextualSpacing w:val="1"/>
-        <w:rPr>
-          <w:color w:val="222222"/>
-          <w:highlight w:val="white"/>
-        </w:rPr>
-      </w:pPr>
-      <w:r>
-        <w:rPr>
-          <w:color w:val="222222"/>
-          <w:highlight w:val="white"/>
-          <w:rtl w:val="0"/>
-        </w:rPr>
-        <w:t xml:space="preserve">Os dados serão coletados dos relatórios dos cursos e das ferramentas utilizadas e fazendo uma referência cruzada com os participantes de olimpíadas em 2015 e 2016</w:t>
-      </w:r>
-    </w:p>
-    <w:p>
-      <w:pPr>
-        <w:numPr>
-          <w:ilvl w:val="0"/>
-          <w:numId w:val="1"/>
-        </w:numPr>
-        <w:pBdr>
-          <w:top w:space="0" w:sz="0" w:val="nil"/>
-          <w:left w:space="0" w:sz="0" w:val="nil"/>
-          <w:bottom w:space="0" w:sz="0" w:val="nil"/>
-          <w:right w:space="0" w:sz="0" w:val="nil"/>
-          <w:between w:space="0" w:sz="0" w:val="nil"/>
-        </w:pBdr>
-        <w:shd w:fill="auto" w:val="clear"/>
-        <w:ind w:left="720" w:hanging="360"/>
-        <w:contextualSpacing w:val="1"/>
-        <w:rPr>
-          <w:color w:val="222222"/>
-          <w:highlight w:val="white"/>
-        </w:rPr>
-      </w:pPr>
-      <w:r>
-        <w:rPr>
-          <w:b w:val="1"/>
-          <w:color w:val="222222"/>
-          <w:highlight w:val="white"/>
-          <w:rtl w:val="0"/>
-        </w:rPr>
-        <w:t xml:space="preserve">Por quem</w:t>
-      </w:r>
-    </w:p>
-    <w:p>
-      <w:pPr>
-        <w:numPr>
-          <w:ilvl w:val="1"/>
-          <w:numId w:val="1"/>
-        </w:numPr>
-        <w:pBdr>
-          <w:top w:space="0" w:sz="0" w:val="nil"/>
-          <w:left w:space="0" w:sz="0" w:val="nil"/>
-          <w:bottom w:space="0" w:sz="0" w:val="nil"/>
-          <w:right w:space="0" w:sz="0" w:val="nil"/>
-          <w:between w:space="0" w:sz="0" w:val="nil"/>
-        </w:pBdr>
-        <w:shd w:fill="auto" w:val="clear"/>
-        <w:ind w:left="1440" w:hanging="360"/>
-        <w:contextualSpacing w:val="1"/>
-        <w:rPr>
-          <w:color w:val="222222"/>
-          <w:highlight w:val="white"/>
-        </w:rPr>
-      </w:pPr>
-      <w:r>
-        <w:rPr>
-          <w:color w:val="222222"/>
-          <w:highlight w:val="white"/>
-          <w:rtl w:val="0"/>
-        </w:rPr>
-        <w:t xml:space="preserve">Gleyser e Hugo</w:t>
-      </w:r>
-    </w:p>
-    <w:p>
-      <w:pPr>
-        <w:numPr>
-          <w:ilvl w:val="0"/>
-          <w:numId w:val="1"/>
-        </w:numPr>
-        <w:pBdr>
-          <w:top w:space="0" w:sz="0" w:val="nil"/>
-          <w:left w:space="0" w:sz="0" w:val="nil"/>
-          <w:bottom w:space="0" w:sz="0" w:val="nil"/>
-          <w:right w:space="0" w:sz="0" w:val="nil"/>
-          <w:between w:space="0" w:sz="0" w:val="nil"/>
-        </w:pBdr>
-        <w:shd w:fill="auto" w:val="clear"/>
-        <w:ind w:left="720" w:hanging="360"/>
-        <w:contextualSpacing w:val="1"/>
-        <w:rPr>
-          <w:color w:val="222222"/>
-          <w:highlight w:val="white"/>
-        </w:rPr>
-      </w:pPr>
-      <w:r>
-        <w:rPr>
-          <w:b w:val="1"/>
-          <w:color w:val="222222"/>
-          <w:highlight w:val="white"/>
-          <w:rtl w:val="0"/>
-        </w:rPr>
-        <w:t xml:space="preserve">Se relaciona com quais métricas:</w:t>
-      </w:r>
-      <w:r>
-        <w:rPr>
-          <w:color w:val="222222"/>
-          <w:highlight w:val="white"/>
-          <w:rtl w:val="0"/>
-        </w:rPr>
-        <w:t xml:space="preserve"> </w:t>
-      </w:r>
-      <w:r>
-        <w:rPr>
-          <w:color w:val="222222"/>
-          <w:highlight w:val="white"/>
-          <w:rtl w:val="0"/>
-        </w:rPr>
-        <w:t xml:space="preserve">O1Q2</w:t>
-      </w:r>
-      <w:r>
-        <w:rPr>
-          <w:color w:val="222222"/>
-          <w:highlight w:val="white"/>
-          <w:rtl w:val="0"/>
-        </w:rPr>
-        <w:t xml:space="preserve">, O2Q2</w:t>
-      </w:r>
-    </w:p>
-    <w:p>
-      <w:pPr>
-        <w:pBdr>
-          <w:top w:space="0" w:sz="0" w:val="nil"/>
-          <w:left w:space="0" w:sz="0" w:val="nil"/>
-          <w:bottom w:space="0" w:sz="0" w:val="nil"/>
-          <w:right w:space="0" w:sz="0" w:val="nil"/>
-          <w:between w:space="0" w:sz="0" w:val="nil"/>
-        </w:pBdr>
-        <w:shd w:fill="auto" w:val="clear"/>
-        <w:contextualSpacing w:val="0"/>
-        <w:rPr>
-          <w:color w:val="222222"/>
-          <w:highlight w:val="white"/>
-        </w:rPr>
-      </w:pPr>
-      <w:r>
-        <w:rPr>
-          <w:rtl w:val="0"/>
-        </w:rPr>
-      </w:r>
-    </w:p>
-    <w:p>
-      <w:pPr>
-        <w:pBdr>
-          <w:top w:space="0" w:sz="0" w:val="nil"/>
-          <w:left w:space="0" w:sz="0" w:val="nil"/>
-          <w:bottom w:space="0" w:sz="0" w:val="nil"/>
-          <w:right w:space="0" w:sz="0" w:val="nil"/>
-          <w:between w:space="0" w:sz="0" w:val="nil"/>
-        </w:pBdr>
-        <w:shd w:fill="auto" w:val="clear"/>
-        <w:contextualSpacing w:val="0"/>
-        <w:rPr>
-          <w:b w:val="1"/>
-          <w:color w:val="222222"/>
-          <w:highlight w:val="white"/>
-        </w:rPr>
-      </w:pPr>
-      <w:r>
-        <w:rPr>
-          <w:b w:val="1"/>
-          <w:color w:val="222222"/>
-          <w:highlight w:val="white"/>
-          <w:rtl w:val="0"/>
-        </w:rPr>
-        <w:t xml:space="preserve">Dados dos medalhistas de 2015 e 2016</w:t>
-      </w:r>
-    </w:p>
-    <w:p>
-      <w:pPr>
-        <w:numPr>
-          <w:ilvl w:val="0"/>
-          <w:numId w:val="3"/>
-        </w:numPr>
-        <w:pBdr>
-          <w:top w:space="0" w:sz="0" w:val="nil"/>
-          <w:left w:space="0" w:sz="0" w:val="nil"/>
-          <w:bottom w:space="0" w:sz="0" w:val="nil"/>
-          <w:right w:space="0" w:sz="0" w:val="nil"/>
-          <w:between w:space="0" w:sz="0" w:val="nil"/>
-        </w:pBdr>
-        <w:shd w:fill="auto" w:val="clear"/>
-        <w:ind w:left="720" w:hanging="360"/>
-        <w:contextualSpacing w:val="1"/>
-        <w:rPr>
-          <w:color w:val="222222"/>
-          <w:highlight w:val="white"/>
-        </w:rPr>
-      </w:pPr>
-      <w:r>
-        <w:rPr>
-          <w:b w:val="1"/>
-          <w:color w:val="222222"/>
-          <w:highlight w:val="white"/>
-          <w:rtl w:val="0"/>
-        </w:rPr>
-        <w:t xml:space="preserve">Tipos de dados</w:t>
-      </w:r>
-    </w:p>
-    <w:p>
-      <w:pPr>
-        <w:numPr>
-          <w:ilvl w:val="1"/>
-          <w:numId w:val="3"/>
-        </w:numPr>
-        <w:pBdr>
-          <w:top w:space="0" w:sz="0" w:val="nil"/>
-          <w:left w:space="0" w:sz="0" w:val="nil"/>
-          <w:bottom w:space="0" w:sz="0" w:val="nil"/>
-          <w:right w:space="0" w:sz="0" w:val="nil"/>
-          <w:between w:space="0" w:sz="0" w:val="nil"/>
-        </w:pBdr>
-        <w:shd w:fill="auto" w:val="clear"/>
-        <w:ind w:left="1440" w:hanging="360"/>
-        <w:contextualSpacing w:val="1"/>
-        <w:rPr>
-          <w:color w:val="222222"/>
-          <w:highlight w:val="white"/>
-        </w:rPr>
-      </w:pPr>
-      <w:r>
-        <w:rPr>
-          <w:color w:val="222222"/>
-          <w:highlight w:val="white"/>
-          <w:rtl w:val="0"/>
-        </w:rPr>
-        <w:t xml:space="preserve">material usado, tempo de estudo, treinamento sozinho ou na escola, incentivos, aspectos acadêmicos e socais, indicadores de uso da computação, motivações para competir, etc.</w:t>
-      </w:r>
-    </w:p>
-    <w:p>
-      <w:pPr>
-        <w:numPr>
-          <w:ilvl w:val="0"/>
-          <w:numId w:val="3"/>
-        </w:numPr>
-        <w:pBdr>
-          <w:top w:space="0" w:sz="0" w:val="nil"/>
-          <w:left w:space="0" w:sz="0" w:val="nil"/>
-          <w:bottom w:space="0" w:sz="0" w:val="nil"/>
-          <w:right w:space="0" w:sz="0" w:val="nil"/>
-          <w:between w:space="0" w:sz="0" w:val="nil"/>
-        </w:pBdr>
-        <w:shd w:fill="auto" w:val="clear"/>
-        <w:ind w:left="720" w:hanging="360"/>
-        <w:contextualSpacing w:val="1"/>
-        <w:rPr>
-          <w:color w:val="222222"/>
-          <w:highlight w:val="white"/>
-        </w:rPr>
-      </w:pPr>
-      <w:r>
-        <w:rPr>
-          <w:b w:val="1"/>
-          <w:color w:val="222222"/>
-          <w:highlight w:val="white"/>
-          <w:rtl w:val="0"/>
-        </w:rPr>
-        <w:t xml:space="preserve">Quando</w:t>
-      </w:r>
-    </w:p>
-    <w:p>
-      <w:pPr>
-        <w:numPr>
-          <w:ilvl w:val="1"/>
-          <w:numId w:val="3"/>
-        </w:numPr>
-        <w:pBdr>
-          <w:top w:space="0" w:sz="0" w:val="nil"/>
-          <w:left w:space="0" w:sz="0" w:val="nil"/>
-          <w:bottom w:space="0" w:sz="0" w:val="nil"/>
-          <w:right w:space="0" w:sz="0" w:val="nil"/>
-          <w:between w:space="0" w:sz="0" w:val="nil"/>
-        </w:pBdr>
-        <w:shd w:fill="auto" w:val="clear"/>
-        <w:ind w:left="1440" w:hanging="360"/>
-        <w:contextualSpacing w:val="1"/>
-        <w:rPr>
-          <w:color w:val="222222"/>
-          <w:highlight w:val="white"/>
-        </w:rPr>
-      </w:pPr>
-      <w:r>
-        <w:rPr>
-          <w:color w:val="222222"/>
-          <w:highlight w:val="white"/>
-          <w:rtl w:val="0"/>
-        </w:rPr>
-        <w:t xml:space="preserve">os dados de 2015 já foram coletados</w:t>
-      </w:r>
-    </w:p>
-    <w:p>
-      <w:pPr>
-        <w:numPr>
-          <w:ilvl w:val="1"/>
-          <w:numId w:val="3"/>
-        </w:numPr>
-        <w:pBdr>
-          <w:top w:space="0" w:sz="0" w:val="nil"/>
-          <w:left w:space="0" w:sz="0" w:val="nil"/>
-          <w:bottom w:space="0" w:sz="0" w:val="nil"/>
-          <w:right w:space="0" w:sz="0" w:val="nil"/>
-          <w:between w:space="0" w:sz="0" w:val="nil"/>
-        </w:pBdr>
-        <w:shd w:fill="auto" w:val="clear"/>
-        <w:ind w:left="1440" w:hanging="360"/>
-        <w:contextualSpacing w:val="1"/>
-        <w:rPr>
-          <w:color w:val="222222"/>
-          <w:highlight w:val="white"/>
-        </w:rPr>
-      </w:pPr>
-      <w:r>
-        <w:rPr>
-          <w:color w:val="222222"/>
-          <w:highlight w:val="white"/>
-          <w:rtl w:val="0"/>
-        </w:rPr>
-        <w:t xml:space="preserve">os dados de 2016 serão coletados na cerimônia (novembro); e até outubro por meio das entrevistas com os medalhistas</w:t>
-      </w:r>
-    </w:p>
-    <w:p>
-      <w:pPr>
-        <w:numPr>
-          <w:ilvl w:val="0"/>
-          <w:numId w:val="1"/>
-        </w:numPr>
-        <w:pBdr>
-          <w:top w:space="0" w:sz="0" w:val="nil"/>
-          <w:left w:space="0" w:sz="0" w:val="nil"/>
-          <w:bottom w:space="0" w:sz="0" w:val="nil"/>
-          <w:right w:space="0" w:sz="0" w:val="nil"/>
-          <w:between w:space="0" w:sz="0" w:val="nil"/>
-        </w:pBdr>
-        <w:shd w:fill="auto" w:val="clear"/>
-        <w:ind w:left="720" w:hanging="360"/>
-        <w:contextualSpacing w:val="1"/>
-        <w:rPr>
-          <w:color w:val="222222"/>
-          <w:highlight w:val="white"/>
-        </w:rPr>
-      </w:pPr>
-      <w:r>
-        <w:rPr>
-          <w:b w:val="1"/>
-          <w:color w:val="222222"/>
-          <w:highlight w:val="white"/>
-          <w:rtl w:val="0"/>
-        </w:rPr>
-        <w:t xml:space="preserve">Como serão coletados</w:t>
-      </w:r>
-    </w:p>
-    <w:p>
-      <w:pPr>
-        <w:numPr>
-          <w:ilvl w:val="1"/>
-          <w:numId w:val="1"/>
-        </w:numPr>
-        <w:pBdr>
-          <w:top w:space="0" w:sz="0" w:val="nil"/>
-          <w:left w:space="0" w:sz="0" w:val="nil"/>
-          <w:bottom w:space="0" w:sz="0" w:val="nil"/>
-          <w:right w:space="0" w:sz="0" w:val="nil"/>
-          <w:between w:space="0" w:sz="0" w:val="nil"/>
-        </w:pBdr>
-        <w:shd w:fill="auto" w:val="clear"/>
-        <w:ind w:left="1440" w:hanging="360"/>
-        <w:contextualSpacing w:val="1"/>
-        <w:rPr>
-          <w:color w:val="222222"/>
-          <w:highlight w:val="white"/>
         </w:rPr>
       </w:pPr>
       <w:r>
@@ -4360,67 +4250,6 @@
           <w:rtl w:val="0"/>
         </w:rPr>
         <w:t xml:space="preserve">Recuperar os dados da pesquisa realizada em 2015 e replicar o estudo em 2016, porém além do survey, usar entrevistas estruturadas (com medalhistas de maior destaque).</w:t>
-      </w:r>
-    </w:p>
-    <w:p>
-      <w:pPr>
-        <w:numPr>
-          <w:ilvl w:val="0"/>
-          <w:numId w:val="1"/>
-        </w:numPr>
-        <w:pBdr>
-          <w:top w:space="0" w:sz="0" w:val="nil"/>
-          <w:left w:space="0" w:sz="0" w:val="nil"/>
-          <w:bottom w:space="0" w:sz="0" w:val="nil"/>
-          <w:right w:space="0" w:sz="0" w:val="nil"/>
-          <w:between w:space="0" w:sz="0" w:val="nil"/>
-        </w:pBdr>
-        <w:shd w:fill="auto" w:val="clear"/>
-        <w:ind w:left="720" w:hanging="360"/>
-        <w:contextualSpacing w:val="1"/>
-        <w:rPr>
-          <w:color w:val="222222"/>
-          <w:highlight w:val="white"/>
-        </w:rPr>
-      </w:pPr>
-      <w:r>
-        <w:rPr>
-          <w:b w:val="1"/>
-          <w:color w:val="222222"/>
-          <w:highlight w:val="white"/>
-          <w:rtl w:val="0"/>
-        </w:rPr>
-        <w:t xml:space="preserve">Por quem: </w:t>
-      </w:r>
-    </w:p>
-    <w:p>
-      <w:pPr>
-        <w:numPr>
-          <w:ilvl w:val="1"/>
-          <w:numId w:val="1"/>
-        </w:numPr>
-        <w:pBdr>
-          <w:top w:space="0" w:sz="0" w:val="nil"/>
-          <w:left w:space="0" w:sz="0" w:val="nil"/>
-          <w:bottom w:space="0" w:sz="0" w:val="nil"/>
-          <w:right w:space="0" w:sz="0" w:val="nil"/>
-          <w:between w:space="0" w:sz="0" w:val="nil"/>
-        </w:pBdr>
-        <w:shd w:fill="auto" w:val="clear"/>
-        <w:ind w:left="1440" w:hanging="360"/>
-        <w:contextualSpacing w:val="1"/>
-        <w:rPr>
-          <w:color w:val="222222"/>
-          <w:highlight w:val="white"/>
-        </w:rPr>
-      </w:pPr>
-      <w:r>
-        <w:rPr>
-          <w:color w:val="222222"/>
-          <w:highlight w:val="white"/>
-          <w:rtl w:val="0"/>
-        </w:rPr>
-        <w:t xml:space="preserve">Gleyser e Hugo</w:t>
       </w:r>
     </w:p>
     <w:p>

</xml_diff>